<commit_message>
Scoreboard and other modifications
</commit_message>
<xml_diff>
--- a/Záródolgozat dokumentáció.docx
+++ b/Záródolgozat dokumentáció.docx
@@ -1,6 +1,6 @@
 
 <file path=word/document.xml><?xml version="1.0" encoding="utf-8"?>
-<w:document xmlns:wpc="http://schemas.microsoft.com/office/word/2010/wordprocessingCanvas" xmlns:cx="http://schemas.microsoft.com/office/drawing/2014/chartex" xmlns:cx1="http://schemas.microsoft.com/office/drawing/2015/9/8/chartex" xmlns:cx2="http://schemas.microsoft.com/office/drawing/2015/10/21/chartex" xmlns:cx3="http://schemas.microsoft.com/office/drawing/2016/5/9/chartex" xmlns:cx4="http://schemas.microsoft.com/office/drawing/2016/5/10/chartex" xmlns:cx5="http://schemas.microsoft.com/office/drawing/2016/5/11/chartex" xmlns:cx6="http://schemas.microsoft.com/office/drawing/2016/5/12/chartex" xmlns:cx7="http://schemas.microsoft.com/office/drawing/2016/5/13/chartex" xmlns:cx8="http://schemas.microsoft.com/office/drawing/2016/5/14/chartex" xmlns:mc="http://schemas.openxmlformats.org/markup-compatibility/2006" xmlns:aink="http://schemas.microsoft.com/office/drawing/2016/ink" xmlns:am3d="http://schemas.microsoft.com/office/drawing/2017/model3d" xmlns:o="urn:schemas-microsoft-com:office:office" xmlns:r="http://schemas.openxmlformats.org/officeDocument/2006/relationships" xmlns:m="http://schemas.openxmlformats.org/officeDocument/2006/math" xmlns:v="urn:schemas-microsoft-com:vml" xmlns:wp14="http://schemas.microsoft.com/office/word/2010/wordprocessingDrawing" xmlns:wp="http://schemas.openxmlformats.org/drawingml/2006/wordprocessingDrawing" xmlns:w10="urn:schemas-microsoft-com:office:word" xmlns:w="http://schemas.openxmlformats.org/wordprocessingml/2006/main" xmlns:w14="http://schemas.microsoft.com/office/word/2010/wordml" xmlns:w15="http://schemas.microsoft.com/office/word/2012/wordml" xmlns:w16cid="http://schemas.microsoft.com/office/word/2016/wordml/cid" xmlns:w16se="http://schemas.microsoft.com/office/word/2015/wordml/symex" xmlns:wpg="http://schemas.microsoft.com/office/word/2010/wordprocessingGroup" xmlns:wpi="http://schemas.microsoft.com/office/word/2010/wordprocessingInk" xmlns:wne="http://schemas.microsoft.com/office/word/2006/wordml" xmlns:wps="http://schemas.microsoft.com/office/word/2010/wordprocessingShape" mc:Ignorable="w14 w15 w16se w16cid wp14">
+<w:document xmlns:wpc="http://schemas.microsoft.com/office/word/2010/wordprocessingCanvas" xmlns:cx="http://schemas.microsoft.com/office/drawing/2014/chartex" xmlns:mc="http://schemas.openxmlformats.org/markup-compatibility/2006" xmlns:o="urn:schemas-microsoft-com:office:office" xmlns:r="http://schemas.openxmlformats.org/officeDocument/2006/relationships" xmlns:m="http://schemas.openxmlformats.org/officeDocument/2006/math" xmlns:v="urn:schemas-microsoft-com:vml" xmlns:wp14="http://schemas.microsoft.com/office/word/2010/wordprocessingDrawing" xmlns:wp="http://schemas.openxmlformats.org/drawingml/2006/wordprocessingDrawing" xmlns:w10="urn:schemas-microsoft-com:office:word" xmlns:w="http://schemas.openxmlformats.org/wordprocessingml/2006/main" xmlns:w14="http://schemas.microsoft.com/office/word/2010/wordml" xmlns:w15="http://schemas.microsoft.com/office/word/2012/wordml" xmlns:w16se="http://schemas.microsoft.com/office/word/2015/wordml/symex" xmlns:wpg="http://schemas.microsoft.com/office/word/2010/wordprocessingGroup" xmlns:wpi="http://schemas.microsoft.com/office/word/2010/wordprocessingInk" xmlns:wne="http://schemas.microsoft.com/office/word/2006/wordml" xmlns:wps="http://schemas.microsoft.com/office/word/2010/wordprocessingShape" mc:Ignorable="w14 w15 w16se wp14">
   <w:body>
     <w:sdt>
       <w:sdtPr>
@@ -53,7 +53,7 @@
           <w:r>
             <w:fldChar w:fldCharType="separate"/>
           </w:r>
-          <w:hyperlink w:anchor="_Toc504932062" w:history="1">
+          <w:hyperlink w:anchor="_Toc509675719" w:history="1">
             <w:r>
               <w:rPr>
                 <w:rStyle w:val="Hiperhivatkozs"/>
@@ -95,7 +95,7 @@
                 <w:noProof/>
                 <w:webHidden/>
               </w:rPr>
-              <w:instrText xml:space="preserve"> PAGEREF _Toc504932062 \h </w:instrText>
+              <w:instrText xml:space="preserve"> PAGEREF _Toc509675719 \h </w:instrText>
             </w:r>
             <w:r>
               <w:rPr>
@@ -139,7 +139,7 @@
               <w:lang w:eastAsia="hu-HU"/>
             </w:rPr>
           </w:pPr>
-          <w:hyperlink w:anchor="_Toc504932063" w:history="1">
+          <w:hyperlink w:anchor="_Toc509675720" w:history="1">
             <w:r>
               <w:rPr>
                 <w:rStyle w:val="Hiperhivatkozs"/>
@@ -181,7 +181,7 @@
                 <w:noProof/>
                 <w:webHidden/>
               </w:rPr>
-              <w:instrText xml:space="preserve"> PAGEREF _Toc504932063 \h </w:instrText>
+              <w:instrText xml:space="preserve"> PAGEREF _Toc509675720 \h </w:instrText>
             </w:r>
             <w:r>
               <w:rPr>
@@ -225,7 +225,7 @@
               <w:lang w:eastAsia="hu-HU"/>
             </w:rPr>
           </w:pPr>
-          <w:hyperlink w:anchor="_Toc504932064" w:history="1">
+          <w:hyperlink w:anchor="_Toc509675721" w:history="1">
             <w:r>
               <w:rPr>
                 <w:rStyle w:val="Hiperhivatkozs"/>
@@ -267,7 +267,7 @@
                 <w:noProof/>
                 <w:webHidden/>
               </w:rPr>
-              <w:instrText xml:space="preserve"> PAGEREF _Toc504932064 \h </w:instrText>
+              <w:instrText xml:space="preserve"> PAGEREF _Toc509675721 \h </w:instrText>
             </w:r>
             <w:r>
               <w:rPr>
@@ -311,7 +311,7 @@
               <w:lang w:eastAsia="hu-HU"/>
             </w:rPr>
           </w:pPr>
-          <w:hyperlink w:anchor="_Toc504932065" w:history="1">
+          <w:hyperlink w:anchor="_Toc509675722" w:history="1">
             <w:r>
               <w:rPr>
                 <w:rStyle w:val="Hiperhivatkozs"/>
@@ -353,7 +353,7 @@
                 <w:noProof/>
                 <w:webHidden/>
               </w:rPr>
-              <w:instrText xml:space="preserve"> PAGEREF _Toc504932065 \h </w:instrText>
+              <w:instrText xml:space="preserve"> PAGEREF _Toc509675722 \h </w:instrText>
             </w:r>
             <w:r>
               <w:rPr>
@@ -397,7 +397,7 @@
               <w:lang w:eastAsia="hu-HU"/>
             </w:rPr>
           </w:pPr>
-          <w:hyperlink w:anchor="_Toc504932066" w:history="1">
+          <w:hyperlink w:anchor="_Toc509675723" w:history="1">
             <w:r>
               <w:rPr>
                 <w:rStyle w:val="Hiperhivatkozs"/>
@@ -439,7 +439,7 @@
                 <w:noProof/>
                 <w:webHidden/>
               </w:rPr>
-              <w:instrText xml:space="preserve"> PAGEREF _Toc504932066 \h </w:instrText>
+              <w:instrText xml:space="preserve"> PAGEREF _Toc509675723 \h </w:instrText>
             </w:r>
             <w:r>
               <w:rPr>
@@ -483,7 +483,7 @@
               <w:lang w:eastAsia="hu-HU"/>
             </w:rPr>
           </w:pPr>
-          <w:hyperlink w:anchor="_Toc504932067" w:history="1">
+          <w:hyperlink w:anchor="_Toc509675724" w:history="1">
             <w:r>
               <w:rPr>
                 <w:rStyle w:val="Hiperhivatkozs"/>
@@ -525,7 +525,7 @@
                 <w:noProof/>
                 <w:webHidden/>
               </w:rPr>
-              <w:instrText xml:space="preserve"> PAGEREF _Toc504932067 \h </w:instrText>
+              <w:instrText xml:space="preserve"> PAGEREF _Toc509675724 \h </w:instrText>
             </w:r>
             <w:r>
               <w:rPr>
@@ -545,7 +545,7 @@
                 <w:noProof/>
                 <w:webHidden/>
               </w:rPr>
-              <w:t>2</w:t>
+              <w:t>3</w:t>
             </w:r>
             <w:r>
               <w:rPr>
@@ -569,7 +569,7 @@
               <w:lang w:eastAsia="hu-HU"/>
             </w:rPr>
           </w:pPr>
-          <w:hyperlink w:anchor="_Toc504932068" w:history="1">
+          <w:hyperlink w:anchor="_Toc509675725" w:history="1">
             <w:r>
               <w:rPr>
                 <w:rStyle w:val="Hiperhivatkozs"/>
@@ -611,7 +611,7 @@
                 <w:noProof/>
                 <w:webHidden/>
               </w:rPr>
-              <w:instrText xml:space="preserve"> PAGEREF _Toc504932068 \h </w:instrText>
+              <w:instrText xml:space="preserve"> PAGEREF _Toc509675725 \h </w:instrText>
             </w:r>
             <w:r>
               <w:rPr>
@@ -631,7 +631,7 @@
                 <w:noProof/>
                 <w:webHidden/>
               </w:rPr>
-              <w:t>2</w:t>
+              <w:t>3</w:t>
             </w:r>
             <w:r>
               <w:rPr>
@@ -655,7 +655,7 @@
               <w:lang w:eastAsia="hu-HU"/>
             </w:rPr>
           </w:pPr>
-          <w:hyperlink w:anchor="_Toc504932069" w:history="1">
+          <w:hyperlink w:anchor="_Toc509675726" w:history="1">
             <w:r>
               <w:rPr>
                 <w:rStyle w:val="Hiperhivatkozs"/>
@@ -697,7 +697,7 @@
                 <w:noProof/>
                 <w:webHidden/>
               </w:rPr>
-              <w:instrText xml:space="preserve"> PAGEREF _Toc504932069 \h </w:instrText>
+              <w:instrText xml:space="preserve"> PAGEREF _Toc509675726 \h </w:instrText>
             </w:r>
             <w:r>
               <w:rPr>
@@ -717,7 +717,7 @@
                 <w:noProof/>
                 <w:webHidden/>
               </w:rPr>
-              <w:t>2</w:t>
+              <w:t>3</w:t>
             </w:r>
             <w:r>
               <w:rPr>
@@ -741,7 +741,7 @@
               <w:lang w:eastAsia="hu-HU"/>
             </w:rPr>
           </w:pPr>
-          <w:hyperlink w:anchor="_Toc504932070" w:history="1">
+          <w:hyperlink w:anchor="_Toc509675727" w:history="1">
             <w:r>
               <w:rPr>
                 <w:rStyle w:val="Hiperhivatkozs"/>
@@ -783,7 +783,7 @@
                 <w:noProof/>
                 <w:webHidden/>
               </w:rPr>
-              <w:instrText xml:space="preserve"> PAGEREF _Toc504932070 \h </w:instrText>
+              <w:instrText xml:space="preserve"> PAGEREF _Toc509675727 \h </w:instrText>
             </w:r>
             <w:r>
               <w:rPr>
@@ -803,7 +803,7 @@
                 <w:noProof/>
                 <w:webHidden/>
               </w:rPr>
-              <w:t>2</w:t>
+              <w:t>3</w:t>
             </w:r>
             <w:r>
               <w:rPr>
@@ -827,7 +827,7 @@
               <w:lang w:eastAsia="hu-HU"/>
             </w:rPr>
           </w:pPr>
-          <w:hyperlink w:anchor="_Toc504932071" w:history="1">
+          <w:hyperlink w:anchor="_Toc509675728" w:history="1">
             <w:r>
               <w:rPr>
                 <w:rStyle w:val="Hiperhivatkozs"/>
@@ -869,7 +869,7 @@
                 <w:noProof/>
                 <w:webHidden/>
               </w:rPr>
-              <w:instrText xml:space="preserve"> PAGEREF _Toc504932071 \h </w:instrText>
+              <w:instrText xml:space="preserve"> PAGEREF _Toc509675728 \h </w:instrText>
             </w:r>
             <w:r>
               <w:rPr>
@@ -889,7 +889,7 @@
                 <w:noProof/>
                 <w:webHidden/>
               </w:rPr>
-              <w:t>2</w:t>
+              <w:t>3</w:t>
             </w:r>
             <w:r>
               <w:rPr>
@@ -913,7 +913,7 @@
               <w:lang w:eastAsia="hu-HU"/>
             </w:rPr>
           </w:pPr>
-          <w:hyperlink w:anchor="_Toc504932072" w:history="1">
+          <w:hyperlink w:anchor="_Toc509675729" w:history="1">
             <w:r>
               <w:rPr>
                 <w:rStyle w:val="Hiperhivatkozs"/>
@@ -955,7 +955,7 @@
                 <w:noProof/>
                 <w:webHidden/>
               </w:rPr>
-              <w:instrText xml:space="preserve"> PAGEREF _Toc504932072 \h </w:instrText>
+              <w:instrText xml:space="preserve"> PAGEREF _Toc509675729 \h </w:instrText>
             </w:r>
             <w:r>
               <w:rPr>
@@ -975,7 +975,7 @@
                 <w:noProof/>
                 <w:webHidden/>
               </w:rPr>
-              <w:t>2</w:t>
+              <w:t>3</w:t>
             </w:r>
             <w:r>
               <w:rPr>
@@ -999,7 +999,7 @@
               <w:lang w:eastAsia="hu-HU"/>
             </w:rPr>
           </w:pPr>
-          <w:hyperlink w:anchor="_Toc504932073" w:history="1">
+          <w:hyperlink w:anchor="_Toc509675730" w:history="1">
             <w:r>
               <w:rPr>
                 <w:rStyle w:val="Hiperhivatkozs"/>
@@ -1041,7 +1041,7 @@
                 <w:noProof/>
                 <w:webHidden/>
               </w:rPr>
-              <w:instrText xml:space="preserve"> PAGEREF _Toc504932073 \h </w:instrText>
+              <w:instrText xml:space="preserve"> PAGEREF _Toc509675730 \h </w:instrText>
             </w:r>
             <w:r>
               <w:rPr>
@@ -1061,7 +1061,7 @@
                 <w:noProof/>
                 <w:webHidden/>
               </w:rPr>
-              <w:t>2</w:t>
+              <w:t>3</w:t>
             </w:r>
             <w:r>
               <w:rPr>
@@ -1085,7 +1085,7 @@
               <w:lang w:eastAsia="hu-HU"/>
             </w:rPr>
           </w:pPr>
-          <w:hyperlink w:anchor="_Toc504932074" w:history="1">
+          <w:hyperlink w:anchor="_Toc509675731" w:history="1">
             <w:r>
               <w:rPr>
                 <w:rStyle w:val="Hiperhivatkozs"/>
@@ -1127,7 +1127,7 @@
                 <w:noProof/>
                 <w:webHidden/>
               </w:rPr>
-              <w:instrText xml:space="preserve"> PAGEREF _Toc504932074 \h </w:instrText>
+              <w:instrText xml:space="preserve"> PAGEREF _Toc509675731 \h </w:instrText>
             </w:r>
             <w:r>
               <w:rPr>
@@ -1147,7 +1147,7 @@
                 <w:noProof/>
                 <w:webHidden/>
               </w:rPr>
-              <w:t>2</w:t>
+              <w:t>3</w:t>
             </w:r>
             <w:r>
               <w:rPr>
@@ -1171,7 +1171,7 @@
               <w:lang w:eastAsia="hu-HU"/>
             </w:rPr>
           </w:pPr>
-          <w:hyperlink w:anchor="_Toc504932075" w:history="1">
+          <w:hyperlink w:anchor="_Toc509675732" w:history="1">
             <w:r>
               <w:rPr>
                 <w:rStyle w:val="Hiperhivatkozs"/>
@@ -1213,7 +1213,7 @@
                 <w:noProof/>
                 <w:webHidden/>
               </w:rPr>
-              <w:instrText xml:space="preserve"> PAGEREF _Toc504932075 \h </w:instrText>
+              <w:instrText xml:space="preserve"> PAGEREF _Toc509675732 \h </w:instrText>
             </w:r>
             <w:r>
               <w:rPr>
@@ -1233,7 +1233,7 @@
                 <w:noProof/>
                 <w:webHidden/>
               </w:rPr>
-              <w:t>2</w:t>
+              <w:t>3</w:t>
             </w:r>
             <w:r>
               <w:rPr>
@@ -1257,7 +1257,7 @@
               <w:lang w:eastAsia="hu-HU"/>
             </w:rPr>
           </w:pPr>
-          <w:hyperlink w:anchor="_Toc504932076" w:history="1">
+          <w:hyperlink w:anchor="_Toc509675733" w:history="1">
             <w:r>
               <w:rPr>
                 <w:rStyle w:val="Hiperhivatkozs"/>
@@ -1299,7 +1299,7 @@
                 <w:noProof/>
                 <w:webHidden/>
               </w:rPr>
-              <w:instrText xml:space="preserve"> PAGEREF _Toc504932076 \h </w:instrText>
+              <w:instrText xml:space="preserve"> PAGEREF _Toc509675733 \h </w:instrText>
             </w:r>
             <w:r>
               <w:rPr>
@@ -1319,7 +1319,7 @@
                 <w:noProof/>
                 <w:webHidden/>
               </w:rPr>
-              <w:t>2</w:t>
+              <w:t>3</w:t>
             </w:r>
             <w:r>
               <w:rPr>
@@ -1343,7 +1343,7 @@
               <w:lang w:eastAsia="hu-HU"/>
             </w:rPr>
           </w:pPr>
-          <w:hyperlink w:anchor="_Toc504932077" w:history="1">
+          <w:hyperlink w:anchor="_Toc509675734" w:history="1">
             <w:r>
               <w:rPr>
                 <w:rStyle w:val="Hiperhivatkozs"/>
@@ -1385,7 +1385,7 @@
                 <w:noProof/>
                 <w:webHidden/>
               </w:rPr>
-              <w:instrText xml:space="preserve"> PAGEREF _Toc504932077 \h </w:instrText>
+              <w:instrText xml:space="preserve"> PAGEREF _Toc509675734 \h </w:instrText>
             </w:r>
             <w:r>
               <w:rPr>
@@ -1405,7 +1405,7 @@
                 <w:noProof/>
                 <w:webHidden/>
               </w:rPr>
-              <w:t>2</w:t>
+              <w:t>3</w:t>
             </w:r>
             <w:r>
               <w:rPr>
@@ -1429,7 +1429,7 @@
               <w:lang w:eastAsia="hu-HU"/>
             </w:rPr>
           </w:pPr>
-          <w:hyperlink w:anchor="_Toc504932078" w:history="1">
+          <w:hyperlink w:anchor="_Toc509675735" w:history="1">
             <w:r>
               <w:rPr>
                 <w:rStyle w:val="Hiperhivatkozs"/>
@@ -1471,7 +1471,7 @@
                 <w:noProof/>
                 <w:webHidden/>
               </w:rPr>
-              <w:instrText xml:space="preserve"> PAGEREF _Toc504932078 \h </w:instrText>
+              <w:instrText xml:space="preserve"> PAGEREF _Toc509675735 \h </w:instrText>
             </w:r>
             <w:r>
               <w:rPr>
@@ -1491,7 +1491,7 @@
                 <w:noProof/>
                 <w:webHidden/>
               </w:rPr>
-              <w:t>2</w:t>
+              <w:t>3</w:t>
             </w:r>
             <w:r>
               <w:rPr>
@@ -1515,7 +1515,7 @@
               <w:lang w:eastAsia="hu-HU"/>
             </w:rPr>
           </w:pPr>
-          <w:hyperlink w:anchor="_Toc504932079" w:history="1">
+          <w:hyperlink w:anchor="_Toc509675736" w:history="1">
             <w:r>
               <w:rPr>
                 <w:rStyle w:val="Hiperhivatkozs"/>
@@ -1557,7 +1557,7 @@
                 <w:noProof/>
                 <w:webHidden/>
               </w:rPr>
-              <w:instrText xml:space="preserve"> PAGEREF _Toc504932079 \h </w:instrText>
+              <w:instrText xml:space="preserve"> PAGEREF _Toc509675736 \h </w:instrText>
             </w:r>
             <w:r>
               <w:rPr>
@@ -1577,7 +1577,7 @@
                 <w:noProof/>
                 <w:webHidden/>
               </w:rPr>
-              <w:t>2</w:t>
+              <w:t>3</w:t>
             </w:r>
             <w:r>
               <w:rPr>
@@ -1601,7 +1601,7 @@
               <w:lang w:eastAsia="hu-HU"/>
             </w:rPr>
           </w:pPr>
-          <w:hyperlink w:anchor="_Toc504932080" w:history="1">
+          <w:hyperlink w:anchor="_Toc509675737" w:history="1">
             <w:r>
               <w:rPr>
                 <w:rStyle w:val="Hiperhivatkozs"/>
@@ -1622,7 +1622,7 @@
                 <w:rStyle w:val="Hiperhivatkozs"/>
                 <w:noProof/>
               </w:rPr>
-              <w:t>Tesztelési dokumentáció</w:t>
+              <w:t>A program során használt activity-k és metódusaik</w:t>
             </w:r>
             <w:r>
               <w:rPr>
@@ -1643,7 +1643,7 @@
                 <w:noProof/>
                 <w:webHidden/>
               </w:rPr>
-              <w:instrText xml:space="preserve"> PAGEREF _Toc504932080 \h </w:instrText>
+              <w:instrText xml:space="preserve"> PAGEREF _Toc509675737 \h </w:instrText>
             </w:r>
             <w:r>
               <w:rPr>
@@ -1663,7 +1663,437 @@
                 <w:noProof/>
                 <w:webHidden/>
               </w:rPr>
-              <w:t>2</w:t>
+              <w:t>5</w:t>
+            </w:r>
+            <w:r>
+              <w:rPr>
+                <w:noProof/>
+                <w:webHidden/>
+              </w:rPr>
+              <w:fldChar w:fldCharType="end"/>
+            </w:r>
+          </w:hyperlink>
+        </w:p>
+        <w:p>
+          <w:pPr>
+            <w:pStyle w:val="TJ3"/>
+            <w:tabs>
+              <w:tab w:val="left" w:pos="1320"/>
+              <w:tab w:val="right" w:leader="dot" w:pos="9062"/>
+            </w:tabs>
+            <w:rPr>
+              <w:rFonts w:eastAsiaTheme="minorEastAsia"/>
+              <w:noProof/>
+              <w:lang w:eastAsia="hu-HU"/>
+            </w:rPr>
+          </w:pPr>
+          <w:hyperlink w:anchor="_Toc509675738" w:history="1">
+            <w:r>
+              <w:rPr>
+                <w:rStyle w:val="Hiperhivatkozs"/>
+                <w:noProof/>
+              </w:rPr>
+              <w:t>3.3.1.</w:t>
+            </w:r>
+            <w:r>
+              <w:rPr>
+                <w:rFonts w:eastAsiaTheme="minorEastAsia"/>
+                <w:noProof/>
+                <w:lang w:eastAsia="hu-HU"/>
+              </w:rPr>
+              <w:tab/>
+            </w:r>
+            <w:r>
+              <w:rPr>
+                <w:rStyle w:val="Hiperhivatkozs"/>
+                <w:noProof/>
+              </w:rPr>
+              <w:t>MainMenu</w:t>
+            </w:r>
+            <w:r>
+              <w:rPr>
+                <w:noProof/>
+                <w:webHidden/>
+              </w:rPr>
+              <w:tab/>
+            </w:r>
+            <w:r>
+              <w:rPr>
+                <w:noProof/>
+                <w:webHidden/>
+              </w:rPr>
+              <w:fldChar w:fldCharType="begin"/>
+            </w:r>
+            <w:r>
+              <w:rPr>
+                <w:noProof/>
+                <w:webHidden/>
+              </w:rPr>
+              <w:instrText xml:space="preserve"> PAGEREF _Toc509675738 \h </w:instrText>
+            </w:r>
+            <w:r>
+              <w:rPr>
+                <w:noProof/>
+                <w:webHidden/>
+              </w:rPr>
+            </w:r>
+            <w:r>
+              <w:rPr>
+                <w:noProof/>
+                <w:webHidden/>
+              </w:rPr>
+              <w:fldChar w:fldCharType="separate"/>
+            </w:r>
+            <w:r>
+              <w:rPr>
+                <w:noProof/>
+                <w:webHidden/>
+              </w:rPr>
+              <w:t>5</w:t>
+            </w:r>
+            <w:r>
+              <w:rPr>
+                <w:noProof/>
+                <w:webHidden/>
+              </w:rPr>
+              <w:fldChar w:fldCharType="end"/>
+            </w:r>
+          </w:hyperlink>
+        </w:p>
+        <w:p>
+          <w:pPr>
+            <w:pStyle w:val="TJ3"/>
+            <w:tabs>
+              <w:tab w:val="left" w:pos="1320"/>
+              <w:tab w:val="right" w:leader="dot" w:pos="9062"/>
+            </w:tabs>
+            <w:rPr>
+              <w:rFonts w:eastAsiaTheme="minorEastAsia"/>
+              <w:noProof/>
+              <w:lang w:eastAsia="hu-HU"/>
+            </w:rPr>
+          </w:pPr>
+          <w:hyperlink w:anchor="_Toc509675739" w:history="1">
+            <w:r>
+              <w:rPr>
+                <w:rStyle w:val="Hiperhivatkozs"/>
+                <w:noProof/>
+              </w:rPr>
+              <w:t>3.3.2.</w:t>
+            </w:r>
+            <w:r>
+              <w:rPr>
+                <w:rFonts w:eastAsiaTheme="minorEastAsia"/>
+                <w:noProof/>
+                <w:lang w:eastAsia="hu-HU"/>
+              </w:rPr>
+              <w:tab/>
+            </w:r>
+            <w:r>
+              <w:rPr>
+                <w:rStyle w:val="Hiperhivatkozs"/>
+                <w:noProof/>
+              </w:rPr>
+              <w:t>CategoriesActivity</w:t>
+            </w:r>
+            <w:r>
+              <w:rPr>
+                <w:noProof/>
+                <w:webHidden/>
+              </w:rPr>
+              <w:tab/>
+            </w:r>
+            <w:r>
+              <w:rPr>
+                <w:noProof/>
+                <w:webHidden/>
+              </w:rPr>
+              <w:fldChar w:fldCharType="begin"/>
+            </w:r>
+            <w:r>
+              <w:rPr>
+                <w:noProof/>
+                <w:webHidden/>
+              </w:rPr>
+              <w:instrText xml:space="preserve"> PAGEREF _Toc509675739 \h </w:instrText>
+            </w:r>
+            <w:r>
+              <w:rPr>
+                <w:noProof/>
+                <w:webHidden/>
+              </w:rPr>
+            </w:r>
+            <w:r>
+              <w:rPr>
+                <w:noProof/>
+                <w:webHidden/>
+              </w:rPr>
+              <w:fldChar w:fldCharType="separate"/>
+            </w:r>
+            <w:r>
+              <w:rPr>
+                <w:noProof/>
+                <w:webHidden/>
+              </w:rPr>
+              <w:t>7</w:t>
+            </w:r>
+            <w:r>
+              <w:rPr>
+                <w:noProof/>
+                <w:webHidden/>
+              </w:rPr>
+              <w:fldChar w:fldCharType="end"/>
+            </w:r>
+          </w:hyperlink>
+        </w:p>
+        <w:p>
+          <w:pPr>
+            <w:pStyle w:val="TJ3"/>
+            <w:tabs>
+              <w:tab w:val="left" w:pos="1320"/>
+              <w:tab w:val="right" w:leader="dot" w:pos="9062"/>
+            </w:tabs>
+            <w:rPr>
+              <w:rFonts w:eastAsiaTheme="minorEastAsia"/>
+              <w:noProof/>
+              <w:lang w:eastAsia="hu-HU"/>
+            </w:rPr>
+          </w:pPr>
+          <w:hyperlink w:anchor="_Toc509675740" w:history="1">
+            <w:r>
+              <w:rPr>
+                <w:rStyle w:val="Hiperhivatkozs"/>
+                <w:noProof/>
+              </w:rPr>
+              <w:t>3.3.3.</w:t>
+            </w:r>
+            <w:r>
+              <w:rPr>
+                <w:rFonts w:eastAsiaTheme="minorEastAsia"/>
+                <w:noProof/>
+                <w:lang w:eastAsia="hu-HU"/>
+              </w:rPr>
+              <w:tab/>
+            </w:r>
+            <w:r>
+              <w:rPr>
+                <w:rStyle w:val="Hiperhivatkozs"/>
+                <w:noProof/>
+              </w:rPr>
+              <w:t>MainActivity</w:t>
+            </w:r>
+            <w:r>
+              <w:rPr>
+                <w:noProof/>
+                <w:webHidden/>
+              </w:rPr>
+              <w:tab/>
+            </w:r>
+            <w:r>
+              <w:rPr>
+                <w:noProof/>
+                <w:webHidden/>
+              </w:rPr>
+              <w:fldChar w:fldCharType="begin"/>
+            </w:r>
+            <w:r>
+              <w:rPr>
+                <w:noProof/>
+                <w:webHidden/>
+              </w:rPr>
+              <w:instrText xml:space="preserve"> PAGEREF _Toc509675740 \h </w:instrText>
+            </w:r>
+            <w:r>
+              <w:rPr>
+                <w:noProof/>
+                <w:webHidden/>
+              </w:rPr>
+            </w:r>
+            <w:r>
+              <w:rPr>
+                <w:noProof/>
+                <w:webHidden/>
+              </w:rPr>
+              <w:fldChar w:fldCharType="separate"/>
+            </w:r>
+            <w:r>
+              <w:rPr>
+                <w:noProof/>
+                <w:webHidden/>
+              </w:rPr>
+              <w:t>7</w:t>
+            </w:r>
+            <w:r>
+              <w:rPr>
+                <w:noProof/>
+                <w:webHidden/>
+              </w:rPr>
+              <w:fldChar w:fldCharType="end"/>
+            </w:r>
+          </w:hyperlink>
+        </w:p>
+        <w:p>
+          <w:pPr>
+            <w:pStyle w:val="TJ3"/>
+            <w:tabs>
+              <w:tab w:val="left" w:pos="1320"/>
+              <w:tab w:val="right" w:leader="dot" w:pos="9062"/>
+            </w:tabs>
+            <w:rPr>
+              <w:rFonts w:eastAsiaTheme="minorEastAsia"/>
+              <w:noProof/>
+              <w:lang w:eastAsia="hu-HU"/>
+            </w:rPr>
+          </w:pPr>
+          <w:hyperlink w:anchor="_Toc509675741" w:history="1">
+            <w:r>
+              <w:rPr>
+                <w:rStyle w:val="Hiperhivatkozs"/>
+                <w:noProof/>
+              </w:rPr>
+              <w:t>3.3.4.</w:t>
+            </w:r>
+            <w:r>
+              <w:rPr>
+                <w:rFonts w:eastAsiaTheme="minorEastAsia"/>
+                <w:noProof/>
+                <w:lang w:eastAsia="hu-HU"/>
+              </w:rPr>
+              <w:tab/>
+            </w:r>
+            <w:r>
+              <w:rPr>
+                <w:rStyle w:val="Hiperhivatkozs"/>
+                <w:noProof/>
+              </w:rPr>
+              <w:t>Scoreboard</w:t>
+            </w:r>
+            <w:r>
+              <w:rPr>
+                <w:noProof/>
+                <w:webHidden/>
+              </w:rPr>
+              <w:tab/>
+            </w:r>
+            <w:r>
+              <w:rPr>
+                <w:noProof/>
+                <w:webHidden/>
+              </w:rPr>
+              <w:fldChar w:fldCharType="begin"/>
+            </w:r>
+            <w:r>
+              <w:rPr>
+                <w:noProof/>
+                <w:webHidden/>
+              </w:rPr>
+              <w:instrText xml:space="preserve"> PAGEREF _Toc509675741 \h </w:instrText>
+            </w:r>
+            <w:r>
+              <w:rPr>
+                <w:noProof/>
+                <w:webHidden/>
+              </w:rPr>
+            </w:r>
+            <w:r>
+              <w:rPr>
+                <w:noProof/>
+                <w:webHidden/>
+              </w:rPr>
+              <w:fldChar w:fldCharType="separate"/>
+            </w:r>
+            <w:r>
+              <w:rPr>
+                <w:noProof/>
+                <w:webHidden/>
+              </w:rPr>
+              <w:t>7</w:t>
+            </w:r>
+            <w:r>
+              <w:rPr>
+                <w:noProof/>
+                <w:webHidden/>
+              </w:rPr>
+              <w:fldChar w:fldCharType="end"/>
+            </w:r>
+          </w:hyperlink>
+        </w:p>
+        <w:p>
+          <w:pPr>
+            <w:pStyle w:val="TJ3"/>
+            <w:tabs>
+              <w:tab w:val="left" w:pos="1320"/>
+              <w:tab w:val="right" w:leader="dot" w:pos="9062"/>
+            </w:tabs>
+            <w:rPr>
+              <w:rFonts w:eastAsiaTheme="minorEastAsia"/>
+              <w:noProof/>
+              <w:lang w:eastAsia="hu-HU"/>
+            </w:rPr>
+          </w:pPr>
+          <w:hyperlink w:anchor="_Toc509675742" w:history="1">
+            <w:r>
+              <w:rPr>
+                <w:rStyle w:val="Hiperhivatkozs"/>
+                <w:noProof/>
+              </w:rPr>
+              <w:t>3.3.5.</w:t>
+            </w:r>
+            <w:r>
+              <w:rPr>
+                <w:rFonts w:eastAsiaTheme="minorEastAsia"/>
+                <w:noProof/>
+                <w:lang w:eastAsia="hu-HU"/>
+              </w:rPr>
+              <w:tab/>
+            </w:r>
+            <w:r>
+              <w:rPr>
+                <w:rStyle w:val="Hiperhivatkozs"/>
+                <w:noProof/>
+              </w:rPr>
+              <w:t>Information</w:t>
+            </w:r>
+            <w:r>
+              <w:rPr>
+                <w:noProof/>
+                <w:webHidden/>
+              </w:rPr>
+              <w:tab/>
+            </w:r>
+            <w:r>
+              <w:rPr>
+                <w:noProof/>
+                <w:webHidden/>
+              </w:rPr>
+              <w:fldChar w:fldCharType="begin"/>
+            </w:r>
+            <w:r>
+              <w:rPr>
+                <w:noProof/>
+                <w:webHidden/>
+              </w:rPr>
+              <w:instrText xml:space="preserve"> PAGEREF _Toc509675742 \h </w:instrText>
+            </w:r>
+            <w:r>
+              <w:rPr>
+                <w:noProof/>
+                <w:webHidden/>
+              </w:rPr>
+            </w:r>
+            <w:r>
+              <w:rPr>
+                <w:noProof/>
+                <w:webHidden/>
+              </w:rPr>
+              <w:fldChar w:fldCharType="separate"/>
+            </w:r>
+            <w:r>
+              <w:rPr>
+                <w:noProof/>
+                <w:webHidden/>
+              </w:rPr>
+              <w:t>7</w:t>
             </w:r>
             <w:r>
               <w:rPr>
@@ -1687,7 +2117,7 @@
               <w:lang w:eastAsia="hu-HU"/>
             </w:rPr>
           </w:pPr>
-          <w:hyperlink w:anchor="_Toc504932081" w:history="1">
+          <w:hyperlink w:anchor="_Toc509675743" w:history="1">
             <w:r>
               <w:rPr>
                 <w:rStyle w:val="Hiperhivatkozs"/>
@@ -1708,6 +2138,92 @@
                 <w:rStyle w:val="Hiperhivatkozs"/>
                 <w:noProof/>
               </w:rPr>
+              <w:t>Tesztelési dokumentáció</w:t>
+            </w:r>
+            <w:r>
+              <w:rPr>
+                <w:noProof/>
+                <w:webHidden/>
+              </w:rPr>
+              <w:tab/>
+            </w:r>
+            <w:r>
+              <w:rPr>
+                <w:noProof/>
+                <w:webHidden/>
+              </w:rPr>
+              <w:fldChar w:fldCharType="begin"/>
+            </w:r>
+            <w:r>
+              <w:rPr>
+                <w:noProof/>
+                <w:webHidden/>
+              </w:rPr>
+              <w:instrText xml:space="preserve"> PAGEREF _Toc509675743 \h </w:instrText>
+            </w:r>
+            <w:r>
+              <w:rPr>
+                <w:noProof/>
+                <w:webHidden/>
+              </w:rPr>
+            </w:r>
+            <w:r>
+              <w:rPr>
+                <w:noProof/>
+                <w:webHidden/>
+              </w:rPr>
+              <w:fldChar w:fldCharType="separate"/>
+            </w:r>
+            <w:r>
+              <w:rPr>
+                <w:noProof/>
+                <w:webHidden/>
+              </w:rPr>
+              <w:t>7</w:t>
+            </w:r>
+            <w:r>
+              <w:rPr>
+                <w:noProof/>
+                <w:webHidden/>
+              </w:rPr>
+              <w:fldChar w:fldCharType="end"/>
+            </w:r>
+          </w:hyperlink>
+        </w:p>
+        <w:p>
+          <w:pPr>
+            <w:pStyle w:val="TJ2"/>
+            <w:tabs>
+              <w:tab w:val="left" w:pos="880"/>
+              <w:tab w:val="right" w:leader="dot" w:pos="9062"/>
+            </w:tabs>
+            <w:rPr>
+              <w:rFonts w:eastAsiaTheme="minorEastAsia"/>
+              <w:noProof/>
+              <w:lang w:eastAsia="hu-HU"/>
+            </w:rPr>
+          </w:pPr>
+          <w:hyperlink w:anchor="_Toc509675744" w:history="1">
+            <w:r>
+              <w:rPr>
+                <w:rStyle w:val="Hiperhivatkozs"/>
+                <w:noProof/>
+              </w:rPr>
+              <w:t>3.5.</w:t>
+            </w:r>
+            <w:r>
+              <w:rPr>
+                <w:rFonts w:eastAsiaTheme="minorEastAsia"/>
+                <w:noProof/>
+                <w:lang w:eastAsia="hu-HU"/>
+              </w:rPr>
+              <w:tab/>
+            </w:r>
+            <w:r>
+              <w:rPr>
+                <w:rStyle w:val="Hiperhivatkozs"/>
+                <w:noProof/>
+              </w:rPr>
               <w:t>Továbbfejlesztési lehetőségek</w:t>
             </w:r>
             <w:r>
@@ -1729,7 +2245,7 @@
                 <w:noProof/>
                 <w:webHidden/>
               </w:rPr>
-              <w:instrText xml:space="preserve"> PAGEREF _Toc504932081 \h </w:instrText>
+              <w:instrText xml:space="preserve"> PAGEREF _Toc509675744 \h </w:instrText>
             </w:r>
             <w:r>
               <w:rPr>
@@ -1749,7 +2265,7 @@
                 <w:noProof/>
                 <w:webHidden/>
               </w:rPr>
-              <w:t>2</w:t>
+              <w:t>7</w:t>
             </w:r>
             <w:r>
               <w:rPr>
@@ -1773,7 +2289,7 @@
               <w:lang w:eastAsia="hu-HU"/>
             </w:rPr>
           </w:pPr>
-          <w:hyperlink w:anchor="_Toc504932082" w:history="1">
+          <w:hyperlink w:anchor="_Toc509675745" w:history="1">
             <w:r>
               <w:rPr>
                 <w:rStyle w:val="Hiperhivatkozs"/>
@@ -1815,7 +2331,7 @@
                 <w:noProof/>
                 <w:webHidden/>
               </w:rPr>
-              <w:instrText xml:space="preserve"> PAGEREF _Toc504932082 \h </w:instrText>
+              <w:instrText xml:space="preserve"> PAGEREF _Toc509675745 \h </w:instrText>
             </w:r>
             <w:r>
               <w:rPr>
@@ -1835,7 +2351,93 @@
                 <w:noProof/>
                 <w:webHidden/>
               </w:rPr>
-              <w:t>2</w:t>
+              <w:t>7</w:t>
+            </w:r>
+            <w:r>
+              <w:rPr>
+                <w:noProof/>
+                <w:webHidden/>
+              </w:rPr>
+              <w:fldChar w:fldCharType="end"/>
+            </w:r>
+          </w:hyperlink>
+        </w:p>
+        <w:p>
+          <w:pPr>
+            <w:pStyle w:val="TJ1"/>
+            <w:tabs>
+              <w:tab w:val="left" w:pos="440"/>
+              <w:tab w:val="right" w:leader="dot" w:pos="9062"/>
+            </w:tabs>
+            <w:rPr>
+              <w:rFonts w:eastAsiaTheme="minorEastAsia"/>
+              <w:noProof/>
+              <w:lang w:eastAsia="hu-HU"/>
+            </w:rPr>
+          </w:pPr>
+          <w:hyperlink w:anchor="_Toc509675746" w:history="1">
+            <w:r>
+              <w:rPr>
+                <w:rStyle w:val="Hiperhivatkozs"/>
+                <w:noProof/>
+              </w:rPr>
+              <w:t>5.</w:t>
+            </w:r>
+            <w:r>
+              <w:rPr>
+                <w:rFonts w:eastAsiaTheme="minorEastAsia"/>
+                <w:noProof/>
+                <w:lang w:eastAsia="hu-HU"/>
+              </w:rPr>
+              <w:tab/>
+            </w:r>
+            <w:r>
+              <w:rPr>
+                <w:rStyle w:val="Hiperhivatkozs"/>
+                <w:noProof/>
+              </w:rPr>
+              <w:t>Ábrajegyzék</w:t>
+            </w:r>
+            <w:r>
+              <w:rPr>
+                <w:noProof/>
+                <w:webHidden/>
+              </w:rPr>
+              <w:tab/>
+            </w:r>
+            <w:r>
+              <w:rPr>
+                <w:noProof/>
+                <w:webHidden/>
+              </w:rPr>
+              <w:fldChar w:fldCharType="begin"/>
+            </w:r>
+            <w:r>
+              <w:rPr>
+                <w:noProof/>
+                <w:webHidden/>
+              </w:rPr>
+              <w:instrText xml:space="preserve"> PAGEREF _Toc509675746 \h </w:instrText>
+            </w:r>
+            <w:r>
+              <w:rPr>
+                <w:noProof/>
+                <w:webHidden/>
+              </w:rPr>
+            </w:r>
+            <w:r>
+              <w:rPr>
+                <w:noProof/>
+                <w:webHidden/>
+              </w:rPr>
+              <w:fldChar w:fldCharType="separate"/>
+            </w:r>
+            <w:r>
+              <w:rPr>
+                <w:noProof/>
+                <w:webHidden/>
+              </w:rPr>
+              <w:t>7</w:t>
             </w:r>
             <w:r>
               <w:rPr>
@@ -1877,7 +2479,7 @@
           <w:numId w:val="1"/>
         </w:numPr>
       </w:pPr>
-      <w:bookmarkStart w:id="0" w:name="_Toc504932062"/>
+      <w:bookmarkStart w:id="0" w:name="_Toc509675719"/>
       <w:r>
         <w:lastRenderedPageBreak/>
         <w:t>Bevezetés</w:t>
@@ -1893,7 +2495,7 @@
         </w:numPr>
         <w:ind w:left="426"/>
       </w:pPr>
-      <w:bookmarkStart w:id="1" w:name="_Toc504932063"/>
+      <w:bookmarkStart w:id="1" w:name="_Toc509675720"/>
       <w:r>
         <w:t>A program áttekintése</w:t>
       </w:r>
@@ -1929,7 +2531,7 @@
         </w:numPr>
         <w:ind w:left="426"/>
       </w:pPr>
-      <w:bookmarkStart w:id="2" w:name="_Toc504932064"/>
+      <w:bookmarkStart w:id="2" w:name="_Toc509675721"/>
       <w:r>
         <w:t>Témaválasztás</w:t>
       </w:r>
@@ -1969,7 +2571,7 @@
           <w:numId w:val="1"/>
         </w:numPr>
       </w:pPr>
-      <w:bookmarkStart w:id="3" w:name="_Toc504932065"/>
+      <w:bookmarkStart w:id="3" w:name="_Toc509675722"/>
       <w:r>
         <w:t>Felhasználói dokumentáció</w:t>
       </w:r>
@@ -1984,7 +2586,7 @@
         </w:numPr>
         <w:ind w:left="426"/>
       </w:pPr>
-      <w:bookmarkStart w:id="4" w:name="_Toc504932066"/>
+      <w:bookmarkStart w:id="4" w:name="_Toc509675723"/>
       <w:r>
         <w:t>A program általános leírása</w:t>
       </w:r>
@@ -2055,8 +2657,6 @@
       <w:r>
         <w:t>: A játék elején megadott felhasználónevet lehet megváltoztatni ebben a menüpontban, de azzal ellentétben ebből a menüpontból változtatás nélkül ki lehet lépni.</w:t>
       </w:r>
-      <w:bookmarkStart w:id="5" w:name="_GoBack"/>
-      <w:bookmarkEnd w:id="5"/>
     </w:p>
     <w:p>
       <w:pPr>
@@ -2079,12 +2679,12 @@
         </w:numPr>
         <w:ind w:left="426"/>
       </w:pPr>
-      <w:bookmarkStart w:id="6" w:name="_Toc504932067"/>
+      <w:bookmarkStart w:id="5" w:name="_Toc509675724"/>
       <w:r>
         <w:lastRenderedPageBreak/>
         <w:t>Rendszerkövetelmények</w:t>
       </w:r>
-      <w:bookmarkEnd w:id="6"/>
+      <w:bookmarkEnd w:id="5"/>
     </w:p>
     <w:p>
       <w:pPr>
@@ -2095,11 +2695,11 @@
         </w:numPr>
         <w:ind w:left="426"/>
       </w:pPr>
-      <w:bookmarkStart w:id="7" w:name="_Toc504932068"/>
+      <w:bookmarkStart w:id="6" w:name="_Toc509675725"/>
       <w:r>
         <w:t>A program telepítése</w:t>
       </w:r>
-      <w:bookmarkEnd w:id="7"/>
+      <w:bookmarkEnd w:id="6"/>
     </w:p>
     <w:p>
       <w:pPr>
@@ -2110,11 +2710,11 @@
         </w:numPr>
         <w:ind w:left="426"/>
       </w:pPr>
-      <w:bookmarkStart w:id="8" w:name="_Toc504932069"/>
+      <w:bookmarkStart w:id="7" w:name="_Toc509675726"/>
       <w:r>
         <w:t>A program használata</w:t>
       </w:r>
-      <w:bookmarkEnd w:id="8"/>
+      <w:bookmarkEnd w:id="7"/>
     </w:p>
     <w:p>
       <w:pPr>
@@ -2125,11 +2725,11 @@
         </w:numPr>
         <w:ind w:left="567"/>
       </w:pPr>
-      <w:bookmarkStart w:id="9" w:name="_Toc504932070"/>
+      <w:bookmarkStart w:id="8" w:name="_Toc509675727"/>
       <w:r>
         <w:t>Felhasználónév</w:t>
       </w:r>
-      <w:bookmarkEnd w:id="9"/>
+      <w:bookmarkEnd w:id="8"/>
     </w:p>
     <w:p>
       <w:pPr>
@@ -2140,11 +2740,11 @@
         </w:numPr>
         <w:ind w:left="567"/>
       </w:pPr>
-      <w:bookmarkStart w:id="10" w:name="_Toc504932071"/>
+      <w:bookmarkStart w:id="9" w:name="_Toc509675728"/>
       <w:r>
         <w:t>Játék indítása</w:t>
       </w:r>
-      <w:bookmarkEnd w:id="10"/>
+      <w:bookmarkEnd w:id="9"/>
     </w:p>
     <w:p>
       <w:pPr>
@@ -2155,11 +2755,11 @@
         </w:numPr>
         <w:ind w:left="567"/>
       </w:pPr>
-      <w:bookmarkStart w:id="11" w:name="_Toc504932072"/>
+      <w:bookmarkStart w:id="10" w:name="_Toc509675729"/>
       <w:r>
         <w:t>Kategóriaválasztó</w:t>
       </w:r>
-      <w:bookmarkEnd w:id="11"/>
+      <w:bookmarkEnd w:id="10"/>
     </w:p>
     <w:p>
       <w:pPr>
@@ -2170,11 +2770,11 @@
         </w:numPr>
         <w:ind w:left="567"/>
       </w:pPr>
-      <w:bookmarkStart w:id="12" w:name="_Toc504932073"/>
+      <w:bookmarkStart w:id="11" w:name="_Toc509675730"/>
       <w:r>
         <w:t>Eredménytábla</w:t>
       </w:r>
-      <w:bookmarkEnd w:id="12"/>
+      <w:bookmarkEnd w:id="11"/>
     </w:p>
     <w:p>
       <w:pPr>
@@ -2184,11 +2784,11 @@
           <w:numId w:val="1"/>
         </w:numPr>
       </w:pPr>
-      <w:bookmarkStart w:id="13" w:name="_Toc504932074"/>
+      <w:bookmarkStart w:id="12" w:name="_Toc509675731"/>
       <w:r>
         <w:t>Fejlesztői dokumentáció</w:t>
       </w:r>
-      <w:bookmarkEnd w:id="13"/>
+      <w:bookmarkEnd w:id="12"/>
     </w:p>
     <w:p>
       <w:pPr>
@@ -2199,11 +2799,11 @@
         </w:numPr>
         <w:ind w:left="426"/>
       </w:pPr>
-      <w:bookmarkStart w:id="14" w:name="_Toc504932075"/>
+      <w:bookmarkStart w:id="13" w:name="_Toc509675732"/>
       <w:r>
         <w:t>Fejlesztői eszközök</w:t>
       </w:r>
-      <w:bookmarkEnd w:id="14"/>
+      <w:bookmarkEnd w:id="13"/>
     </w:p>
     <w:p>
       <w:r>
@@ -2316,6 +2916,18 @@
     </w:p>
     <w:p>
       <w:pPr>
+        <w:pStyle w:val="Listaszerbekezds"/>
+        <w:numPr>
+          <w:ilvl w:val="0"/>
+          <w:numId w:val="4"/>
+        </w:numPr>
+      </w:pPr>
+      <w:r>
+        <w:t>Galaxy s2 Android 7.1.2 Lineage os</w:t>
+      </w:r>
+    </w:p>
+    <w:p>
+      <w:pPr>
         <w:pStyle w:val="Cmsor2"/>
         <w:numPr>
           <w:ilvl w:val="1"/>
@@ -2323,11 +2935,11 @@
         </w:numPr>
         <w:ind w:left="426"/>
       </w:pPr>
-      <w:bookmarkStart w:id="15" w:name="_Toc504932076"/>
+      <w:bookmarkStart w:id="14" w:name="_Toc509675733"/>
       <w:r>
         <w:t>Adatbázis</w:t>
       </w:r>
-      <w:bookmarkEnd w:id="15"/>
+      <w:bookmarkEnd w:id="14"/>
     </w:p>
     <w:p>
       <w:pPr>
@@ -2338,11 +2950,11 @@
         </w:numPr>
         <w:ind w:left="567"/>
       </w:pPr>
-      <w:bookmarkStart w:id="16" w:name="_Toc504932077"/>
+      <w:bookmarkStart w:id="15" w:name="_Toc509675734"/>
       <w:r>
         <w:t>Adatbázis tárolása</w:t>
       </w:r>
-      <w:bookmarkEnd w:id="16"/>
+      <w:bookmarkEnd w:id="15"/>
     </w:p>
     <w:p>
       <w:r>
@@ -2364,11 +2976,11 @@
         </w:numPr>
         <w:ind w:left="567"/>
       </w:pPr>
-      <w:bookmarkStart w:id="17" w:name="_Toc504932078"/>
+      <w:bookmarkStart w:id="16" w:name="_Toc509675735"/>
       <w:r>
         <w:t>Adatbázis frissítése</w:t>
       </w:r>
-      <w:bookmarkEnd w:id="17"/>
+      <w:bookmarkEnd w:id="16"/>
     </w:p>
     <w:p>
       <w:pPr>
@@ -2379,11 +2991,11 @@
         </w:numPr>
         <w:ind w:left="567"/>
       </w:pPr>
-      <w:bookmarkStart w:id="18" w:name="_Toc504932079"/>
+      <w:bookmarkStart w:id="17" w:name="_Toc509675736"/>
       <w:r>
         <w:t>Adatbázis felépítése</w:t>
       </w:r>
-      <w:bookmarkEnd w:id="18"/>
+      <w:bookmarkEnd w:id="17"/>
     </w:p>
     <w:p>
       <w:r>
@@ -2435,10 +3047,7 @@
         </w:numPr>
       </w:pPr>
       <w:r>
-        <w:t xml:space="preserve">ID: Ez a mező auto Increment-tel </w:t>
-      </w:r>
-      <w:r>
-        <w:t>generálja az id-t az eredményhez</w:t>
+        <w:t>ID: Ez a mező auto Increment-tel generálja az id-t az eredményhez</w:t>
       </w:r>
     </w:p>
     <w:p>
@@ -2559,16 +3168,7 @@
         <w:t>Válasz2</w:t>
       </w:r>
       <w:r>
-        <w:t xml:space="preserve">: </w:t>
-      </w:r>
-      <w:r>
-        <w:t xml:space="preserve">Ez a kérdéshez tartozó </w:t>
-      </w:r>
-      <w:r>
-        <w:t>második</w:t>
-      </w:r>
-      <w:r>
-        <w:t xml:space="preserve"> számú hibás választ tartalmazza</w:t>
+        <w:t>: Ez a kérdéshez tartozó második számú hibás választ tartalmazza</w:t>
       </w:r>
     </w:p>
     <w:p>
@@ -2583,16 +3183,7 @@
         <w:t>Válasz3</w:t>
       </w:r>
       <w:r>
-        <w:t xml:space="preserve">: </w:t>
-      </w:r>
-      <w:r>
-        <w:t xml:space="preserve">Ez a kérdéshez tartozó </w:t>
-      </w:r>
-      <w:r>
-        <w:t>harmadik</w:t>
-      </w:r>
-      <w:r>
-        <w:t xml:space="preserve"> számú hibás választ tartalmazza</w:t>
+        <w:t>: Ez a kérdéshez tartozó harmadik számú hibás választ tartalmazza</w:t>
       </w:r>
     </w:p>
     <w:p>
@@ -2649,11 +3240,1064 @@
         </w:numPr>
         <w:ind w:left="426"/>
       </w:pPr>
-      <w:bookmarkStart w:id="19" w:name="_Toc504932080"/>
-      <w:r>
-        <w:t>Tesztelési dokumentáció</w:t>
+      <w:bookmarkStart w:id="18" w:name="_Toc509675737"/>
+      <w:r>
+        <w:lastRenderedPageBreak/>
+        <w:t xml:space="preserve">A program során használt </w:t>
+      </w:r>
+      <w:r>
+        <w:t>activity-k és metódusaik</w:t>
+      </w:r>
+      <w:bookmarkEnd w:id="18"/>
+    </w:p>
+    <w:p>
+      <w:pPr>
+        <w:pStyle w:val="Cmsor3"/>
+        <w:numPr>
+          <w:ilvl w:val="2"/>
+          <w:numId w:val="1"/>
+        </w:numPr>
+        <w:ind w:left="567"/>
+      </w:pPr>
+      <w:bookmarkStart w:id="19" w:name="_Toc509675738"/>
+      <w:r>
+        <w:t>MainMenu</w:t>
       </w:r>
       <w:bookmarkEnd w:id="19"/>
+    </w:p>
+    <w:p>
+      <w:pPr>
+        <w:keepNext/>
+        <w:jc w:val="center"/>
+      </w:pPr>
+      <w:r>
+        <w:pict>
+          <v:shapetype id="_x0000_t75" coordsize="21600,21600" o:spt="75" o:preferrelative="t" path="m@4@5l@4@11@9@11@9@5xe" filled="f" stroked="f">
+            <v:stroke joinstyle="miter"/>
+            <v:formulas>
+              <v:f eqn="if lineDrawn pixelLineWidth 0"/>
+              <v:f eqn="sum @0 1 0"/>
+              <v:f eqn="sum 0 0 @1"/>
+              <v:f eqn="prod @2 1 2"/>
+              <v:f eqn="prod @3 21600 pixelWidth"/>
+              <v:f eqn="prod @3 21600 pixelHeight"/>
+              <v:f eqn="sum @0 0 1"/>
+              <v:f eqn="prod @6 1 2"/>
+              <v:f eqn="prod @7 21600 pixelWidth"/>
+              <v:f eqn="sum @8 21600 0"/>
+              <v:f eqn="prod @7 21600 pixelHeight"/>
+              <v:f eqn="sum @10 21600 0"/>
+            </v:formulas>
+            <v:path o:extrusionok="f" gradientshapeok="t" o:connecttype="rect"/>
+            <o:lock v:ext="edit" aspectratio="t"/>
+          </v:shapetype>
+          <v:shape id="_x0000_i1025" type="#_x0000_t75" style="width:273pt;height:486.75pt">
+            <v:imagedata r:id="rId6" o:title="2018-03-24 17.10.54"/>
+          </v:shape>
+        </w:pict>
+      </w:r>
+    </w:p>
+    <w:p>
+      <w:pPr>
+        <w:pStyle w:val="Kpalrs"/>
+        <w:jc w:val="center"/>
+      </w:pPr>
+      <w:r>
+        <w:fldChar w:fldCharType="begin"/>
+      </w:r>
+      <w:r>
+        <w:instrText xml:space="preserve"> SEQ ábra \* ARABIC </w:instrText>
+      </w:r>
+      <w:r>
+        <w:fldChar w:fldCharType="separate"/>
+      </w:r>
+      <w:r>
+        <w:rPr>
+          <w:noProof/>
+        </w:rPr>
+        <w:t>1</w:t>
+      </w:r>
+      <w:r>
+        <w:fldChar w:fldCharType="end"/>
+      </w:r>
+      <w:r>
+        <w:t>. ábra - Főmenü</w:t>
+      </w:r>
+    </w:p>
+    <w:p>
+      <w:r>
+        <w:t>Jelen Activityből lehet tovább navigálni a játék további részeibe. Ebben a layout-ban 6 kattintható felület található, melyből 5 gomb és egy kép.</w:t>
+      </w:r>
+      <w:r>
+        <w:br/>
+        <w:t>Mivel a program a felhasználói játékhoz kapcsolódó pontszámokat, a felhasználónevet és a már végigjátszott kategóriák neveit ideiglenesen egy Shared Preference-ben tárolja, ezért minden alkalommal, amikor ezt az activity-t betölti a felhasználó, ennek a shared preference-nek a tartalma törlésre kerül. Ezzel a módszerrel kiküszöbölhető, ha a játékból nem megfelelő módon lépnek ki, akkor ne tudják ott folytatni ahol megaszakadt.</w:t>
+      </w:r>
+      <w:r>
+        <w:br/>
+        <w:t>A layout első betöltésekor a program bekér egy felhasználónevet, melyet ezentúl egy Shared Preference-ben tárol. Amennyiben szükséges ezt eléri a többi activity. A játék végeztével a játék innét kiolvassa a felhasználónevet és a pontszámmal együtt letárolja egy adatbázisba.</w:t>
+      </w:r>
+    </w:p>
+    <w:p>
+      <w:pPr>
+        <w:pStyle w:val="Listaszerbekezds"/>
+        <w:numPr>
+          <w:ilvl w:val="0"/>
+          <w:numId w:val="4"/>
+        </w:numPr>
+      </w:pPr>
+      <w:r>
+        <w:lastRenderedPageBreak/>
+        <w:t>Új játék indítása:</w:t>
+      </w:r>
+      <w:r>
+        <w:t xml:space="preserve"> Ez a gomb egy Intent segítségével betölti</w:t>
+      </w:r>
+      <w:r>
+        <w:t xml:space="preserve"> az activity_categories layout-ot.</w:t>
+      </w:r>
+    </w:p>
+    <w:p>
+      <w:pPr>
+        <w:pStyle w:val="Listaszerbekezds"/>
+        <w:numPr>
+          <w:ilvl w:val="0"/>
+          <w:numId w:val="4"/>
+        </w:numPr>
+      </w:pPr>
+      <w:r>
+        <w:t xml:space="preserve">Eredménytábla: </w:t>
+      </w:r>
+      <w:r>
+        <w:t>Ez a gomb egy Intent segítségével betölti az activity_</w:t>
+      </w:r>
+      <w:r>
+        <w:t>score_board</w:t>
+      </w:r>
+      <w:r>
+        <w:t xml:space="preserve"> layout-ot.</w:t>
+      </w:r>
+    </w:p>
+    <w:p>
+      <w:pPr>
+        <w:pStyle w:val="Listaszerbekezds"/>
+        <w:numPr>
+          <w:ilvl w:val="0"/>
+          <w:numId w:val="4"/>
+        </w:numPr>
+      </w:pPr>
+      <w:r>
+        <w:t>Felhasználónév: Ezen gomb megnyomásával megjelenik egy alert dialog, melyet az első indításánál a felhasználónév megadására használtam.</w:t>
+      </w:r>
+      <w:r>
+        <w:t xml:space="preserve"> Ehhez létrehoztam egy felhasznalonev.xml nevű layout-ot</w:t>
+      </w:r>
+      <w:r>
+        <w:t>, melyet egy Alert Dialog-ban hívok meg.</w:t>
+      </w:r>
+      <w:r>
+        <w:t xml:space="preserve"> Ez a function egy boolean értéket vár meghívásnál, aminek az értékét az Alert Dialog setCancelable</w:t>
+      </w:r>
+      <w:r>
+        <w:t xml:space="preserve"> tulajdonságának beállítására használok fel. Első indításkor ez a tulajdonság false típusú, de ezen gomb megnyomásakor true a tulajdonsága. Így az első indításnál nem tudnak tovább jutni ennek megadása nélkül, de a gomb megnyomásakor már létezik az érték, így nem kötelező megváltoztatni azt.</w:t>
+      </w:r>
+    </w:p>
+    <w:p>
+      <w:pPr>
+        <w:pStyle w:val="Listaszerbekezds"/>
+        <w:numPr>
+          <w:ilvl w:val="0"/>
+          <w:numId w:val="4"/>
+        </w:numPr>
+      </w:pPr>
+      <w:r>
+        <w:t>Kilépés: Befejezi az alkalmazás futását, meghívva a finishAffinity metódust.</w:t>
+      </w:r>
+    </w:p>
+    <w:p>
+      <w:pPr>
+        <w:pStyle w:val="Listaszerbekezds"/>
+        <w:numPr>
+          <w:ilvl w:val="0"/>
+          <w:numId w:val="4"/>
+        </w:numPr>
+      </w:pPr>
+      <w:r>
+        <w:t>i</w:t>
+      </w:r>
+      <w:r>
+        <w:t>: Ez a gomb egy Intent segítségével betölti az activity_</w:t>
+      </w:r>
+      <w:r>
+        <w:t>information layout-ot, melyen információt szerezhetünk a játék pontos működéséről és a pontelosztásról.</w:t>
+      </w:r>
+    </w:p>
+    <w:p>
+      <w:pPr>
+        <w:pStyle w:val="Listaszerbekezds"/>
+        <w:numPr>
+          <w:ilvl w:val="0"/>
+          <w:numId w:val="4"/>
+        </w:numPr>
+      </w:pPr>
+      <w:r>
+        <w:t>Profil kép: A profilképre kattintva megjelenik a galéria, ahol kiválaszthatunk egy profilképet. Ez a későbbiekben az alkalmazás főmenüjében illetve az eredménytáblában lesz látható.</w:t>
+      </w:r>
+      <w:r>
+        <w:t xml:space="preserve"> A kép bitmapból át lesz konvertálva base64-re, mely így String-ként Share</w:t>
+      </w:r>
+      <w:r>
+        <w:t>dPreference-ben lesz letárolva.</w:t>
+      </w:r>
+      <w:r>
+        <w:t xml:space="preserve"> A későbbiekben, így az adatbázisba is be fog kerülni, ha már elért valamennyi pontot a játék során.</w:t>
+      </w:r>
+    </w:p>
+    <w:p>
+      <w:pPr>
+        <w:pStyle w:val="Listaszerbekezds"/>
+        <w:shd w:val="clear" w:color="auto" w:fill="2B2B2B"/>
+        <w:tabs>
+          <w:tab w:val="left" w:pos="916"/>
+          <w:tab w:val="left" w:pos="1832"/>
+          <w:tab w:val="left" w:pos="2748"/>
+          <w:tab w:val="left" w:pos="3664"/>
+          <w:tab w:val="left" w:pos="4580"/>
+          <w:tab w:val="left" w:pos="5496"/>
+          <w:tab w:val="left" w:pos="6412"/>
+          <w:tab w:val="left" w:pos="7328"/>
+          <w:tab w:val="left" w:pos="8244"/>
+          <w:tab w:val="left" w:pos="9160"/>
+          <w:tab w:val="left" w:pos="10076"/>
+          <w:tab w:val="left" w:pos="10992"/>
+          <w:tab w:val="left" w:pos="11908"/>
+          <w:tab w:val="left" w:pos="12824"/>
+          <w:tab w:val="left" w:pos="13740"/>
+          <w:tab w:val="left" w:pos="14656"/>
+        </w:tabs>
+        <w:spacing w:after="0" w:line="240" w:lineRule="auto"/>
+        <w:rPr>
+          <w:rFonts w:ascii="Courier New" w:eastAsia="Times New Roman" w:hAnsi="Courier New" w:cs="Courier New"/>
+          <w:color w:val="A9B7C6"/>
+          <w:sz w:val="20"/>
+          <w:szCs w:val="20"/>
+          <w:lang w:eastAsia="hu-HU"/>
+        </w:rPr>
+      </w:pPr>
+      <w:r>
+        <w:rPr>
+          <w:rFonts w:ascii="Courier New" w:eastAsia="Times New Roman" w:hAnsi="Courier New" w:cs="Courier New"/>
+          <w:color w:val="A9B7C6"/>
+          <w:sz w:val="20"/>
+          <w:szCs w:val="20"/>
+          <w:lang w:eastAsia="hu-HU"/>
+        </w:rPr>
+        <w:t xml:space="preserve">ByteArrayOutputStream baos = </w:t>
+      </w:r>
+      <w:r>
+        <w:rPr>
+          <w:rFonts w:ascii="Courier New" w:eastAsia="Times New Roman" w:hAnsi="Courier New" w:cs="Courier New"/>
+          <w:color w:val="CC7832"/>
+          <w:sz w:val="20"/>
+          <w:szCs w:val="20"/>
+          <w:lang w:eastAsia="hu-HU"/>
+        </w:rPr>
+        <w:t xml:space="preserve">new </w:t>
+      </w:r>
+      <w:r>
+        <w:rPr>
+          <w:rFonts w:ascii="Courier New" w:eastAsia="Times New Roman" w:hAnsi="Courier New" w:cs="Courier New"/>
+          <w:color w:val="A9B7C6"/>
+          <w:sz w:val="20"/>
+          <w:szCs w:val="20"/>
+          <w:lang w:eastAsia="hu-HU"/>
+        </w:rPr>
+        <w:t>ByteArrayOutputStream()</w:t>
+      </w:r>
+      <w:r>
+        <w:rPr>
+          <w:rFonts w:ascii="Courier New" w:eastAsia="Times New Roman" w:hAnsi="Courier New" w:cs="Courier New"/>
+          <w:color w:val="CC7832"/>
+          <w:sz w:val="20"/>
+          <w:szCs w:val="20"/>
+          <w:lang w:eastAsia="hu-HU"/>
+        </w:rPr>
+        <w:t>;</w:t>
+      </w:r>
+      <w:r>
+        <w:rPr>
+          <w:rFonts w:ascii="Courier New" w:eastAsia="Times New Roman" w:hAnsi="Courier New" w:cs="Courier New"/>
+          <w:color w:val="CC7832"/>
+          <w:sz w:val="20"/>
+          <w:szCs w:val="20"/>
+          <w:lang w:eastAsia="hu-HU"/>
+        </w:rPr>
+        <w:br/>
+      </w:r>
+      <w:r>
+        <w:rPr>
+          <w:rFonts w:ascii="Courier New" w:eastAsia="Times New Roman" w:hAnsi="Courier New" w:cs="Courier New"/>
+          <w:color w:val="A9B7C6"/>
+          <w:sz w:val="20"/>
+          <w:szCs w:val="20"/>
+          <w:lang w:eastAsia="hu-HU"/>
+        </w:rPr>
+        <w:t>bitmap.compress(Bitmap.CompressFormat.</w:t>
+      </w:r>
+      <w:r>
+        <w:rPr>
+          <w:rFonts w:ascii="Courier New" w:eastAsia="Times New Roman" w:hAnsi="Courier New" w:cs="Courier New"/>
+          <w:i/>
+          <w:iCs/>
+          <w:color w:val="9876AA"/>
+          <w:sz w:val="20"/>
+          <w:szCs w:val="20"/>
+          <w:lang w:eastAsia="hu-HU"/>
+        </w:rPr>
+        <w:t>JPEG</w:t>
+      </w:r>
+      <w:r>
+        <w:rPr>
+          <w:rFonts w:ascii="Courier New" w:eastAsia="Times New Roman" w:hAnsi="Courier New" w:cs="Courier New"/>
+          <w:color w:val="CC7832"/>
+          <w:sz w:val="20"/>
+          <w:szCs w:val="20"/>
+          <w:lang w:eastAsia="hu-HU"/>
+        </w:rPr>
+        <w:t xml:space="preserve">, </w:t>
+      </w:r>
+      <w:r>
+        <w:rPr>
+          <w:rFonts w:ascii="Courier New" w:eastAsia="Times New Roman" w:hAnsi="Courier New" w:cs="Courier New"/>
+          <w:color w:val="6897BB"/>
+          <w:sz w:val="20"/>
+          <w:szCs w:val="20"/>
+          <w:lang w:eastAsia="hu-HU"/>
+        </w:rPr>
+        <w:t>80</w:t>
+      </w:r>
+      <w:r>
+        <w:rPr>
+          <w:rFonts w:ascii="Courier New" w:eastAsia="Times New Roman" w:hAnsi="Courier New" w:cs="Courier New"/>
+          <w:color w:val="CC7832"/>
+          <w:sz w:val="20"/>
+          <w:szCs w:val="20"/>
+          <w:lang w:eastAsia="hu-HU"/>
+        </w:rPr>
+        <w:t xml:space="preserve">, </w:t>
+      </w:r>
+      <w:r>
+        <w:rPr>
+          <w:rFonts w:ascii="Courier New" w:eastAsia="Times New Roman" w:hAnsi="Courier New" w:cs="Courier New"/>
+          <w:color w:val="A9B7C6"/>
+          <w:sz w:val="20"/>
+          <w:szCs w:val="20"/>
+          <w:lang w:eastAsia="hu-HU"/>
+        </w:rPr>
+        <w:t>baos)</w:t>
+      </w:r>
+      <w:r>
+        <w:rPr>
+          <w:rFonts w:ascii="Courier New" w:eastAsia="Times New Roman" w:hAnsi="Courier New" w:cs="Courier New"/>
+          <w:color w:val="CC7832"/>
+          <w:sz w:val="20"/>
+          <w:szCs w:val="20"/>
+          <w:lang w:eastAsia="hu-HU"/>
+        </w:rPr>
+        <w:t xml:space="preserve">; </w:t>
+      </w:r>
+      <w:r>
+        <w:rPr>
+          <w:rFonts w:ascii="Courier New" w:eastAsia="Times New Roman" w:hAnsi="Courier New" w:cs="Courier New"/>
+          <w:color w:val="808080"/>
+          <w:sz w:val="20"/>
+          <w:szCs w:val="20"/>
+          <w:lang w:eastAsia="hu-HU"/>
+        </w:rPr>
+        <w:t>//bm is the bitmap object</w:t>
+      </w:r>
+      <w:r>
+        <w:rPr>
+          <w:rFonts w:ascii="Courier New" w:eastAsia="Times New Roman" w:hAnsi="Courier New" w:cs="Courier New"/>
+          <w:color w:val="808080"/>
+          <w:sz w:val="20"/>
+          <w:szCs w:val="20"/>
+          <w:lang w:eastAsia="hu-HU"/>
+        </w:rPr>
+        <w:br/>
+      </w:r>
+      <w:r>
+        <w:rPr>
+          <w:rFonts w:ascii="Courier New" w:eastAsia="Times New Roman" w:hAnsi="Courier New" w:cs="Courier New"/>
+          <w:color w:val="CC7832"/>
+          <w:sz w:val="20"/>
+          <w:szCs w:val="20"/>
+          <w:lang w:eastAsia="hu-HU"/>
+        </w:rPr>
+        <w:t>byte</w:t>
+      </w:r>
+      <w:r>
+        <w:rPr>
+          <w:rFonts w:ascii="Courier New" w:eastAsia="Times New Roman" w:hAnsi="Courier New" w:cs="Courier New"/>
+          <w:color w:val="A9B7C6"/>
+          <w:sz w:val="20"/>
+          <w:szCs w:val="20"/>
+          <w:lang w:eastAsia="hu-HU"/>
+        </w:rPr>
+        <w:t>[] b = baos.toByteArray()</w:t>
+      </w:r>
+      <w:r>
+        <w:rPr>
+          <w:rFonts w:ascii="Courier New" w:eastAsia="Times New Roman" w:hAnsi="Courier New" w:cs="Courier New"/>
+          <w:color w:val="CC7832"/>
+          <w:sz w:val="20"/>
+          <w:szCs w:val="20"/>
+          <w:lang w:eastAsia="hu-HU"/>
+        </w:rPr>
+        <w:t>;</w:t>
+      </w:r>
+      <w:r>
+        <w:rPr>
+          <w:rFonts w:ascii="Courier New" w:eastAsia="Times New Roman" w:hAnsi="Courier New" w:cs="Courier New"/>
+          <w:color w:val="CC7832"/>
+          <w:sz w:val="20"/>
+          <w:szCs w:val="20"/>
+          <w:lang w:eastAsia="hu-HU"/>
+        </w:rPr>
+        <w:br/>
+      </w:r>
+      <w:r>
+        <w:rPr>
+          <w:rFonts w:ascii="Courier New" w:eastAsia="Times New Roman" w:hAnsi="Courier New" w:cs="Courier New"/>
+          <w:color w:val="A9B7C6"/>
+          <w:sz w:val="20"/>
+          <w:szCs w:val="20"/>
+          <w:lang w:eastAsia="hu-HU"/>
+        </w:rPr>
+        <w:t>String encoded = Base64.</w:t>
+      </w:r>
+      <w:r>
+        <w:rPr>
+          <w:rFonts w:ascii="Courier New" w:eastAsia="Times New Roman" w:hAnsi="Courier New" w:cs="Courier New"/>
+          <w:i/>
+          <w:iCs/>
+          <w:color w:val="A9B7C6"/>
+          <w:sz w:val="20"/>
+          <w:szCs w:val="20"/>
+          <w:lang w:eastAsia="hu-HU"/>
+        </w:rPr>
+        <w:t>encodeToString</w:t>
+      </w:r>
+      <w:r>
+        <w:rPr>
+          <w:rFonts w:ascii="Courier New" w:eastAsia="Times New Roman" w:hAnsi="Courier New" w:cs="Courier New"/>
+          <w:color w:val="A9B7C6"/>
+          <w:sz w:val="20"/>
+          <w:szCs w:val="20"/>
+          <w:lang w:eastAsia="hu-HU"/>
+        </w:rPr>
+        <w:t>(b</w:t>
+      </w:r>
+      <w:r>
+        <w:rPr>
+          <w:rFonts w:ascii="Courier New" w:eastAsia="Times New Roman" w:hAnsi="Courier New" w:cs="Courier New"/>
+          <w:color w:val="CC7832"/>
+          <w:sz w:val="20"/>
+          <w:szCs w:val="20"/>
+          <w:lang w:eastAsia="hu-HU"/>
+        </w:rPr>
+        <w:t xml:space="preserve">, </w:t>
+      </w:r>
+      <w:r>
+        <w:rPr>
+          <w:rFonts w:ascii="Courier New" w:eastAsia="Times New Roman" w:hAnsi="Courier New" w:cs="Courier New"/>
+          <w:color w:val="A9B7C6"/>
+          <w:sz w:val="20"/>
+          <w:szCs w:val="20"/>
+          <w:lang w:eastAsia="hu-HU"/>
+        </w:rPr>
+        <w:t>Base64.</w:t>
+      </w:r>
+      <w:r>
+        <w:rPr>
+          <w:rFonts w:ascii="Courier New" w:eastAsia="Times New Roman" w:hAnsi="Courier New" w:cs="Courier New"/>
+          <w:i/>
+          <w:iCs/>
+          <w:color w:val="9876AA"/>
+          <w:sz w:val="20"/>
+          <w:szCs w:val="20"/>
+          <w:lang w:eastAsia="hu-HU"/>
+        </w:rPr>
+        <w:t>DEFAULT</w:t>
+      </w:r>
+      <w:r>
+        <w:rPr>
+          <w:rFonts w:ascii="Courier New" w:eastAsia="Times New Roman" w:hAnsi="Courier New" w:cs="Courier New"/>
+          <w:color w:val="A9B7C6"/>
+          <w:sz w:val="20"/>
+          <w:szCs w:val="20"/>
+          <w:lang w:eastAsia="hu-HU"/>
+        </w:rPr>
+        <w:t>)</w:t>
+      </w:r>
+      <w:r>
+        <w:rPr>
+          <w:rFonts w:ascii="Courier New" w:eastAsia="Times New Roman" w:hAnsi="Courier New" w:cs="Courier New"/>
+          <w:color w:val="CC7832"/>
+          <w:sz w:val="20"/>
+          <w:szCs w:val="20"/>
+          <w:lang w:eastAsia="hu-HU"/>
+        </w:rPr>
+        <w:t>;</w:t>
+      </w:r>
+      <w:r>
+        <w:rPr>
+          <w:rFonts w:ascii="Courier New" w:eastAsia="Times New Roman" w:hAnsi="Courier New" w:cs="Courier New"/>
+          <w:color w:val="CC7832"/>
+          <w:sz w:val="20"/>
+          <w:szCs w:val="20"/>
+          <w:lang w:eastAsia="hu-HU"/>
+        </w:rPr>
+        <w:br/>
+      </w:r>
+      <w:r>
+        <w:rPr>
+          <w:rFonts w:ascii="Courier New" w:eastAsia="Times New Roman" w:hAnsi="Courier New" w:cs="Courier New"/>
+          <w:color w:val="CC7832"/>
+          <w:sz w:val="20"/>
+          <w:szCs w:val="20"/>
+          <w:lang w:eastAsia="hu-HU"/>
+        </w:rPr>
+        <w:br/>
+      </w:r>
+      <w:r>
+        <w:rPr>
+          <w:rFonts w:ascii="Courier New" w:eastAsia="Times New Roman" w:hAnsi="Courier New" w:cs="Courier New"/>
+          <w:color w:val="A9B7C6"/>
+          <w:sz w:val="20"/>
+          <w:szCs w:val="20"/>
+          <w:lang w:eastAsia="hu-HU"/>
+        </w:rPr>
+        <w:t>SharedPreferences sharedPreferences = getSharedPreferences(</w:t>
+      </w:r>
+      <w:r>
+        <w:rPr>
+          <w:rFonts w:ascii="Courier New" w:eastAsia="Times New Roman" w:hAnsi="Courier New" w:cs="Courier New"/>
+          <w:color w:val="6A8759"/>
+          <w:sz w:val="20"/>
+          <w:szCs w:val="20"/>
+          <w:lang w:eastAsia="hu-HU"/>
+        </w:rPr>
+        <w:t>"UserInfo"</w:t>
+      </w:r>
+      <w:r>
+        <w:rPr>
+          <w:rFonts w:ascii="Courier New" w:eastAsia="Times New Roman" w:hAnsi="Courier New" w:cs="Courier New"/>
+          <w:color w:val="CC7832"/>
+          <w:sz w:val="20"/>
+          <w:szCs w:val="20"/>
+          <w:lang w:eastAsia="hu-HU"/>
+        </w:rPr>
+        <w:t xml:space="preserve">, </w:t>
+      </w:r>
+      <w:r>
+        <w:rPr>
+          <w:rFonts w:ascii="Courier New" w:eastAsia="Times New Roman" w:hAnsi="Courier New" w:cs="Courier New"/>
+          <w:color w:val="A9B7C6"/>
+          <w:sz w:val="20"/>
+          <w:szCs w:val="20"/>
+          <w:lang w:eastAsia="hu-HU"/>
+        </w:rPr>
+        <w:t>Context.</w:t>
+      </w:r>
+      <w:r>
+        <w:rPr>
+          <w:rFonts w:ascii="Courier New" w:eastAsia="Times New Roman" w:hAnsi="Courier New" w:cs="Courier New"/>
+          <w:i/>
+          <w:iCs/>
+          <w:color w:val="9876AA"/>
+          <w:sz w:val="20"/>
+          <w:szCs w:val="20"/>
+          <w:lang w:eastAsia="hu-HU"/>
+        </w:rPr>
+        <w:t>MODE_PRIVATE</w:t>
+      </w:r>
+      <w:r>
+        <w:rPr>
+          <w:rFonts w:ascii="Courier New" w:eastAsia="Times New Roman" w:hAnsi="Courier New" w:cs="Courier New"/>
+          <w:color w:val="A9B7C6"/>
+          <w:sz w:val="20"/>
+          <w:szCs w:val="20"/>
+          <w:lang w:eastAsia="hu-HU"/>
+        </w:rPr>
+        <w:t>)</w:t>
+      </w:r>
+      <w:r>
+        <w:rPr>
+          <w:rFonts w:ascii="Courier New" w:eastAsia="Times New Roman" w:hAnsi="Courier New" w:cs="Courier New"/>
+          <w:color w:val="CC7832"/>
+          <w:sz w:val="20"/>
+          <w:szCs w:val="20"/>
+          <w:lang w:eastAsia="hu-HU"/>
+        </w:rPr>
+        <w:t>;</w:t>
+      </w:r>
+      <w:r>
+        <w:rPr>
+          <w:rFonts w:ascii="Courier New" w:eastAsia="Times New Roman" w:hAnsi="Courier New" w:cs="Courier New"/>
+          <w:color w:val="CC7832"/>
+          <w:sz w:val="20"/>
+          <w:szCs w:val="20"/>
+          <w:lang w:eastAsia="hu-HU"/>
+        </w:rPr>
+        <w:br/>
+      </w:r>
+      <w:r>
+        <w:rPr>
+          <w:rFonts w:ascii="Courier New" w:eastAsia="Times New Roman" w:hAnsi="Courier New" w:cs="Courier New"/>
+          <w:color w:val="A9B7C6"/>
+          <w:sz w:val="20"/>
+          <w:szCs w:val="20"/>
+          <w:lang w:eastAsia="hu-HU"/>
+        </w:rPr>
+        <w:t>SharedPreferences.Editor editor = sharedPreferences.edit()</w:t>
+      </w:r>
+      <w:r>
+        <w:rPr>
+          <w:rFonts w:ascii="Courier New" w:eastAsia="Times New Roman" w:hAnsi="Courier New" w:cs="Courier New"/>
+          <w:color w:val="CC7832"/>
+          <w:sz w:val="20"/>
+          <w:szCs w:val="20"/>
+          <w:lang w:eastAsia="hu-HU"/>
+        </w:rPr>
+        <w:t>;</w:t>
+      </w:r>
+      <w:r>
+        <w:rPr>
+          <w:rFonts w:ascii="Courier New" w:eastAsia="Times New Roman" w:hAnsi="Courier New" w:cs="Courier New"/>
+          <w:color w:val="CC7832"/>
+          <w:sz w:val="20"/>
+          <w:szCs w:val="20"/>
+          <w:lang w:eastAsia="hu-HU"/>
+        </w:rPr>
+        <w:br/>
+      </w:r>
+      <w:r>
+        <w:rPr>
+          <w:rFonts w:ascii="Courier New" w:eastAsia="Times New Roman" w:hAnsi="Courier New" w:cs="Courier New"/>
+          <w:color w:val="A9B7C6"/>
+          <w:sz w:val="20"/>
+          <w:szCs w:val="20"/>
+          <w:lang w:eastAsia="hu-HU"/>
+        </w:rPr>
+        <w:t>editor.putString(</w:t>
+      </w:r>
+      <w:r>
+        <w:rPr>
+          <w:rFonts w:ascii="Courier New" w:eastAsia="Times New Roman" w:hAnsi="Courier New" w:cs="Courier New"/>
+          <w:color w:val="6A8759"/>
+          <w:sz w:val="20"/>
+          <w:szCs w:val="20"/>
+          <w:lang w:eastAsia="hu-HU"/>
+        </w:rPr>
+        <w:t>"image"</w:t>
+      </w:r>
+      <w:r>
+        <w:rPr>
+          <w:rFonts w:ascii="Courier New" w:eastAsia="Times New Roman" w:hAnsi="Courier New" w:cs="Courier New"/>
+          <w:color w:val="CC7832"/>
+          <w:sz w:val="20"/>
+          <w:szCs w:val="20"/>
+          <w:lang w:eastAsia="hu-HU"/>
+        </w:rPr>
+        <w:t xml:space="preserve">, </w:t>
+      </w:r>
+      <w:r>
+        <w:rPr>
+          <w:rFonts w:ascii="Courier New" w:eastAsia="Times New Roman" w:hAnsi="Courier New" w:cs="Courier New"/>
+          <w:color w:val="A9B7C6"/>
+          <w:sz w:val="20"/>
+          <w:szCs w:val="20"/>
+          <w:lang w:eastAsia="hu-HU"/>
+        </w:rPr>
+        <w:t>encoded.toString())</w:t>
+      </w:r>
+      <w:r>
+        <w:rPr>
+          <w:rFonts w:ascii="Courier New" w:eastAsia="Times New Roman" w:hAnsi="Courier New" w:cs="Courier New"/>
+          <w:color w:val="CC7832"/>
+          <w:sz w:val="20"/>
+          <w:szCs w:val="20"/>
+          <w:lang w:eastAsia="hu-HU"/>
+        </w:rPr>
+        <w:t>;</w:t>
+      </w:r>
+      <w:r>
+        <w:rPr>
+          <w:rFonts w:ascii="Courier New" w:eastAsia="Times New Roman" w:hAnsi="Courier New" w:cs="Courier New"/>
+          <w:color w:val="CC7832"/>
+          <w:sz w:val="20"/>
+          <w:szCs w:val="20"/>
+          <w:lang w:eastAsia="hu-HU"/>
+        </w:rPr>
+        <w:br/>
+      </w:r>
+      <w:r>
+        <w:rPr>
+          <w:rFonts w:ascii="Courier New" w:eastAsia="Times New Roman" w:hAnsi="Courier New" w:cs="Courier New"/>
+          <w:color w:val="A9B7C6"/>
+          <w:sz w:val="20"/>
+          <w:szCs w:val="20"/>
+          <w:lang w:eastAsia="hu-HU"/>
+        </w:rPr>
+        <w:t>editor.commit()</w:t>
+      </w:r>
+      <w:r>
+        <w:rPr>
+          <w:rFonts w:ascii="Courier New" w:eastAsia="Times New Roman" w:hAnsi="Courier New" w:cs="Courier New"/>
+          <w:color w:val="CC7832"/>
+          <w:sz w:val="20"/>
+          <w:szCs w:val="20"/>
+          <w:lang w:eastAsia="hu-HU"/>
+        </w:rPr>
+        <w:t>;</w:t>
+      </w:r>
+    </w:p>
+    <w:p>
+      <w:pPr>
+        <w:pStyle w:val="Listaszerbekezds"/>
+      </w:pPr>
+      <w:r>
+        <w:br/>
+      </w:r>
+      <w:r>
+        <w:t>A játék indításakor amennyiben már létezik kiválasztott profilkép ezt a base64 típusú string-et visszakonvertálja byte típusúra, melyet beállít profilképnek.</w:t>
+      </w:r>
+    </w:p>
+    <w:p>
+      <w:pPr>
+        <w:pStyle w:val="HTML-kntformzott"/>
+        <w:shd w:val="clear" w:color="auto" w:fill="2B2B2B"/>
+        <w:ind w:left="720"/>
+        <w:rPr>
+          <w:color w:val="A9B7C6"/>
+        </w:rPr>
+      </w:pPr>
+      <w:r>
+        <w:rPr>
+          <w:color w:val="CC7832"/>
+        </w:rPr>
+        <w:t xml:space="preserve">if </w:t>
+      </w:r>
+      <w:r>
+        <w:rPr>
+          <w:color w:val="A9B7C6"/>
+        </w:rPr>
+        <w:t>(!</w:t>
+      </w:r>
+      <w:r>
+        <w:rPr>
+          <w:color w:val="9876AA"/>
+        </w:rPr>
+        <w:t>imagestring</w:t>
+      </w:r>
+      <w:r>
+        <w:rPr>
+          <w:color w:val="A9B7C6"/>
+        </w:rPr>
+        <w:t>.isEmpty())</w:t>
+      </w:r>
+      <w:r>
+        <w:rPr>
+          <w:color w:val="A9B7C6"/>
+        </w:rPr>
+        <w:br/>
+        <w:t>{</w:t>
+      </w:r>
+      <w:r>
+        <w:rPr>
+          <w:color w:val="A9B7C6"/>
+        </w:rPr>
+        <w:br/>
+        <w:t xml:space="preserve">    </w:t>
+      </w:r>
+      <w:r>
+        <w:rPr>
+          <w:color w:val="CC7832"/>
+        </w:rPr>
+        <w:t>byte</w:t>
+      </w:r>
+      <w:r>
+        <w:rPr>
+          <w:color w:val="A9B7C6"/>
+        </w:rPr>
+        <w:t>[] imageAsBytes = Base64.</w:t>
+      </w:r>
+      <w:r>
+        <w:rPr>
+          <w:i/>
+          <w:iCs/>
+          <w:color w:val="A9B7C6"/>
+        </w:rPr>
+        <w:t>decode</w:t>
+      </w:r>
+      <w:r>
+        <w:rPr>
+          <w:color w:val="A9B7C6"/>
+        </w:rPr>
+        <w:t>(</w:t>
+      </w:r>
+      <w:r>
+        <w:rPr>
+          <w:color w:val="9876AA"/>
+        </w:rPr>
+        <w:t>imagestring</w:t>
+      </w:r>
+      <w:r>
+        <w:rPr>
+          <w:color w:val="A9B7C6"/>
+        </w:rPr>
+        <w:t>.getBytes()</w:t>
+      </w:r>
+      <w:r>
+        <w:rPr>
+          <w:color w:val="CC7832"/>
+        </w:rPr>
+        <w:t xml:space="preserve">, </w:t>
+      </w:r>
+      <w:r>
+        <w:rPr>
+          <w:color w:val="A9B7C6"/>
+        </w:rPr>
+        <w:t>Base64.</w:t>
+      </w:r>
+      <w:r>
+        <w:rPr>
+          <w:i/>
+          <w:iCs/>
+          <w:color w:val="9876AA"/>
+        </w:rPr>
+        <w:t>DEFAULT</w:t>
+      </w:r>
+      <w:r>
+        <w:rPr>
+          <w:color w:val="A9B7C6"/>
+        </w:rPr>
+        <w:t>)</w:t>
+      </w:r>
+      <w:r>
+        <w:rPr>
+          <w:color w:val="CC7832"/>
+        </w:rPr>
+        <w:t>;</w:t>
+      </w:r>
+      <w:r>
+        <w:rPr>
+          <w:color w:val="CC7832"/>
+        </w:rPr>
+        <w:br/>
+        <w:t xml:space="preserve">    </w:t>
+      </w:r>
+      <w:r>
+        <w:rPr>
+          <w:color w:val="9876AA"/>
+        </w:rPr>
+        <w:t>profile_image</w:t>
+      </w:r>
+      <w:r>
+        <w:rPr>
+          <w:color w:val="A9B7C6"/>
+        </w:rPr>
+        <w:t>.setImageBitmap(BitmapFactory.</w:t>
+      </w:r>
+      <w:r>
+        <w:rPr>
+          <w:i/>
+          <w:iCs/>
+          <w:color w:val="A9B7C6"/>
+        </w:rPr>
+        <w:t>decodeByteArray</w:t>
+      </w:r>
+      <w:r>
+        <w:rPr>
+          <w:color w:val="A9B7C6"/>
+        </w:rPr>
+        <w:t>(imageAsBytes</w:t>
+      </w:r>
+      <w:r>
+        <w:rPr>
+          <w:color w:val="CC7832"/>
+        </w:rPr>
+        <w:t xml:space="preserve">, </w:t>
+      </w:r>
+      <w:r>
+        <w:rPr>
+          <w:color w:val="6897BB"/>
+        </w:rPr>
+        <w:t>0</w:t>
+      </w:r>
+      <w:r>
+        <w:rPr>
+          <w:color w:val="CC7832"/>
+        </w:rPr>
+        <w:t xml:space="preserve">, </w:t>
+      </w:r>
+      <w:r>
+        <w:rPr>
+          <w:color w:val="A9B7C6"/>
+        </w:rPr>
+        <w:t>imageAsBytes.</w:t>
+      </w:r>
+      <w:r>
+        <w:rPr>
+          <w:color w:val="9876AA"/>
+        </w:rPr>
+        <w:t>length</w:t>
+      </w:r>
+      <w:r>
+        <w:rPr>
+          <w:color w:val="A9B7C6"/>
+        </w:rPr>
+        <w:t>))</w:t>
+      </w:r>
+      <w:r>
+        <w:rPr>
+          <w:color w:val="CC7832"/>
+        </w:rPr>
+        <w:t>;</w:t>
+      </w:r>
+      <w:r>
+        <w:rPr>
+          <w:color w:val="CC7832"/>
+        </w:rPr>
+        <w:br/>
+      </w:r>
+      <w:r>
+        <w:rPr>
+          <w:color w:val="A9B7C6"/>
+        </w:rPr>
+        <w:t>}</w:t>
+      </w:r>
+    </w:p>
+    <w:p>
+      <w:pPr>
+        <w:pStyle w:val="Listaszerbekezds"/>
+      </w:pPr>
+    </w:p>
+    <w:p>
+      <w:pPr>
+        <w:pStyle w:val="Cmsor3"/>
+        <w:numPr>
+          <w:ilvl w:val="2"/>
+          <w:numId w:val="1"/>
+        </w:numPr>
+        <w:ind w:left="567"/>
+      </w:pPr>
+      <w:bookmarkStart w:id="20" w:name="_Toc509675739"/>
+      <w:r>
+        <w:lastRenderedPageBreak/>
+        <w:t>CategoriesActivity</w:t>
+      </w:r>
+      <w:bookmarkEnd w:id="20"/>
+    </w:p>
+    <w:p>
+      <w:pPr>
+        <w:keepNext/>
+        <w:jc w:val="center"/>
+      </w:pPr>
+      <w:r>
+        <w:pict>
+          <v:shape id="_x0000_i1031" type="#_x0000_t75" style="width:273.75pt;height:486.75pt;mso-position-horizontal:absolute">
+            <v:imagedata r:id="rId7" o:title="2018-03-24 17.32.39"/>
+          </v:shape>
+        </w:pict>
+      </w:r>
+    </w:p>
+    <w:p>
+      <w:pPr>
+        <w:pStyle w:val="Kpalrs"/>
+        <w:jc w:val="center"/>
+      </w:pPr>
+      <w:r>
+        <w:fldChar w:fldCharType="begin"/>
+      </w:r>
+      <w:r>
+        <w:instrText xml:space="preserve"> SEQ ábra \* ARABIC </w:instrText>
+      </w:r>
+      <w:r>
+        <w:fldChar w:fldCharType="separate"/>
+      </w:r>
+      <w:r>
+        <w:rPr>
+          <w:noProof/>
+        </w:rPr>
+        <w:t>2</w:t>
+      </w:r>
+      <w:r>
+        <w:fldChar w:fldCharType="end"/>
+      </w:r>
+      <w:r>
+        <w:t>. ábra - Kategória választó</w:t>
+      </w:r>
+    </w:p>
+    <w:p>
+      <w:r>
+        <w:t xml:space="preserve">Jelen layout-ra a Főmenü „Új játék indítása” gombjára kattintva ugorhatunk, vagy ha az egyik kategória kérdéseinek végére értünk, akkor a felugró Alert dialog </w:t>
+      </w:r>
+      <w:r>
+        <w:t>box „Igen” gombjára kattintva nyílik meg újra ez a layout.</w:t>
+      </w:r>
+      <w:r>
+        <w:br/>
+        <w:t>Az egyes kategóriákra kattintva Létrejön egy új Shared Preference „Categories” néven. Itt egy „kerdesselect” String-be elment egy sql lekérdezésnek a SELECT utáni részét, melyet a MainActivity-ben hívok meg a kérdések betöltésénél.</w:t>
+      </w:r>
+      <w:bookmarkStart w:id="21" w:name="_GoBack"/>
+      <w:bookmarkEnd w:id="21"/>
+    </w:p>
+    <w:p>
+      <w:pPr>
+        <w:pStyle w:val="Cmsor3"/>
+        <w:numPr>
+          <w:ilvl w:val="2"/>
+          <w:numId w:val="1"/>
+        </w:numPr>
+        <w:ind w:left="567"/>
+      </w:pPr>
+      <w:bookmarkStart w:id="22" w:name="_Toc509675740"/>
+      <w:r>
+        <w:lastRenderedPageBreak/>
+        <w:t>MainActivity</w:t>
+      </w:r>
+      <w:bookmarkEnd w:id="22"/>
+    </w:p>
+    <w:p>
+      <w:pPr>
+        <w:pStyle w:val="Cmsor3"/>
+        <w:numPr>
+          <w:ilvl w:val="2"/>
+          <w:numId w:val="1"/>
+        </w:numPr>
+        <w:ind w:left="567"/>
+      </w:pPr>
+      <w:bookmarkStart w:id="23" w:name="_Toc509675741"/>
+      <w:r>
+        <w:t>Scoreboard</w:t>
+      </w:r>
+      <w:bookmarkEnd w:id="23"/>
+    </w:p>
+    <w:p>
+      <w:pPr>
+        <w:pStyle w:val="Cmsor3"/>
+        <w:numPr>
+          <w:ilvl w:val="2"/>
+          <w:numId w:val="1"/>
+        </w:numPr>
+        <w:ind w:left="567"/>
+      </w:pPr>
+      <w:bookmarkStart w:id="24" w:name="_Toc509675742"/>
+      <w:r>
+        <w:t>Information</w:t>
+      </w:r>
+      <w:bookmarkEnd w:id="24"/>
     </w:p>
     <w:p>
       <w:pPr>
@@ -2664,11 +4308,26 @@
         </w:numPr>
         <w:ind w:left="426"/>
       </w:pPr>
-      <w:bookmarkStart w:id="20" w:name="_Toc504932081"/>
+      <w:bookmarkStart w:id="25" w:name="_Toc509675743"/>
+      <w:r>
+        <w:t>Tesztelési dokumentáció</w:t>
+      </w:r>
+      <w:bookmarkEnd w:id="25"/>
+    </w:p>
+    <w:p>
+      <w:pPr>
+        <w:pStyle w:val="Cmsor2"/>
+        <w:numPr>
+          <w:ilvl w:val="1"/>
+          <w:numId w:val="1"/>
+        </w:numPr>
+        <w:ind w:left="426"/>
+      </w:pPr>
+      <w:bookmarkStart w:id="26" w:name="_Toc509675744"/>
       <w:r>
         <w:t>Továbbfejlesztési lehetőségek</w:t>
       </w:r>
-      <w:bookmarkEnd w:id="20"/>
+      <w:bookmarkEnd w:id="26"/>
     </w:p>
     <w:p>
       <w:pPr>
@@ -2678,11 +4337,25 @@
           <w:numId w:val="1"/>
         </w:numPr>
       </w:pPr>
-      <w:bookmarkStart w:id="21" w:name="_Toc504932082"/>
+      <w:bookmarkStart w:id="27" w:name="_Toc509675745"/>
       <w:r>
         <w:t>Forrásjegyzék</w:t>
       </w:r>
-      <w:bookmarkEnd w:id="21"/>
+      <w:bookmarkEnd w:id="27"/>
+    </w:p>
+    <w:p>
+      <w:pPr>
+        <w:pStyle w:val="Cmsor1"/>
+        <w:numPr>
+          <w:ilvl w:val="0"/>
+          <w:numId w:val="1"/>
+        </w:numPr>
+      </w:pPr>
+      <w:bookmarkStart w:id="28" w:name="_Toc509675746"/>
+      <w:r>
+        <w:t>Ábrajegyzék</w:t>
+      </w:r>
+      <w:bookmarkEnd w:id="28"/>
     </w:p>
     <w:sectPr>
       <w:pgSz w:w="11906" w:h="16838"/>
@@ -2695,7 +4368,7 @@
 </file>
 
 <file path=word/numbering.xml><?xml version="1.0" encoding="utf-8"?>
-<w:numbering xmlns:wpc="http://schemas.microsoft.com/office/word/2010/wordprocessingCanvas" xmlns:cx="http://schemas.microsoft.com/office/drawing/2014/chartex" xmlns:cx1="http://schemas.microsoft.com/office/drawing/2015/9/8/chartex" xmlns:cx2="http://schemas.microsoft.com/office/drawing/2015/10/21/chartex" xmlns:cx3="http://schemas.microsoft.com/office/drawing/2016/5/9/chartex" xmlns:cx4="http://schemas.microsoft.com/office/drawing/2016/5/10/chartex" xmlns:cx5="http://schemas.microsoft.com/office/drawing/2016/5/11/chartex" xmlns:cx6="http://schemas.microsoft.com/office/drawing/2016/5/12/chartex" xmlns:cx7="http://schemas.microsoft.com/office/drawing/2016/5/13/chartex" xmlns:cx8="http://schemas.microsoft.com/office/drawing/2016/5/14/chartex" xmlns:mc="http://schemas.openxmlformats.org/markup-compatibility/2006" xmlns:aink="http://schemas.microsoft.com/office/drawing/2016/ink" xmlns:am3d="http://schemas.microsoft.com/office/drawing/2017/model3d" xmlns:o="urn:schemas-microsoft-com:office:office" xmlns:r="http://schemas.openxmlformats.org/officeDocument/2006/relationships" xmlns:m="http://schemas.openxmlformats.org/officeDocument/2006/math" xmlns:v="urn:schemas-microsoft-com:vml" xmlns:wp14="http://schemas.microsoft.com/office/word/2010/wordprocessingDrawing" xmlns:wp="http://schemas.openxmlformats.org/drawingml/2006/wordprocessingDrawing" xmlns:w10="urn:schemas-microsoft-com:office:word" xmlns:w="http://schemas.openxmlformats.org/wordprocessingml/2006/main" xmlns:w14="http://schemas.microsoft.com/office/word/2010/wordml" xmlns:w15="http://schemas.microsoft.com/office/word/2012/wordml" xmlns:w16cid="http://schemas.microsoft.com/office/word/2016/wordml/cid" xmlns:w16se="http://schemas.microsoft.com/office/word/2015/wordml/symex" xmlns:wpg="http://schemas.microsoft.com/office/word/2010/wordprocessingGroup" xmlns:wpi="http://schemas.microsoft.com/office/word/2010/wordprocessingInk" xmlns:wne="http://schemas.microsoft.com/office/word/2006/wordml" xmlns:wps="http://schemas.microsoft.com/office/word/2010/wordprocessingShape" mc:Ignorable="w14 w15 w16se w16cid wp14">
+<w:numbering xmlns:wpc="http://schemas.microsoft.com/office/word/2010/wordprocessingCanvas" xmlns:cx="http://schemas.microsoft.com/office/drawing/2014/chartex" xmlns:mc="http://schemas.openxmlformats.org/markup-compatibility/2006" xmlns:o="urn:schemas-microsoft-com:office:office" xmlns:r="http://schemas.openxmlformats.org/officeDocument/2006/relationships" xmlns:m="http://schemas.openxmlformats.org/officeDocument/2006/math" xmlns:v="urn:schemas-microsoft-com:vml" xmlns:wp14="http://schemas.microsoft.com/office/word/2010/wordprocessingDrawing" xmlns:wp="http://schemas.openxmlformats.org/drawingml/2006/wordprocessingDrawing" xmlns:w10="urn:schemas-microsoft-com:office:word" xmlns:w="http://schemas.openxmlformats.org/wordprocessingml/2006/main" xmlns:w14="http://schemas.microsoft.com/office/word/2010/wordml" xmlns:w15="http://schemas.microsoft.com/office/word/2012/wordml" xmlns:w16se="http://schemas.microsoft.com/office/word/2015/wordml/symex" xmlns:wpg="http://schemas.microsoft.com/office/word/2010/wordprocessingGroup" xmlns:wpi="http://schemas.microsoft.com/office/word/2010/wordprocessingInk" xmlns:wne="http://schemas.microsoft.com/office/word/2006/wordml" xmlns:wps="http://schemas.microsoft.com/office/word/2010/wordprocessingShape" mc:Ignorable="w14 w15 w16se wp14">
   <w:abstractNum w:abstractNumId="0" w15:restartNumberingAfterBreak="0">
     <w:nsid w:val="18506C80"/>
     <w:multiLevelType w:val="hybridMultilevel"/>
@@ -3197,7 +4870,7 @@
 </file>
 
 <file path=word/styles.xml><?xml version="1.0" encoding="utf-8"?>
-<w:styles xmlns:mc="http://schemas.openxmlformats.org/markup-compatibility/2006" xmlns:r="http://schemas.openxmlformats.org/officeDocument/2006/relationships" xmlns:w="http://schemas.openxmlformats.org/wordprocessingml/2006/main" xmlns:w14="http://schemas.microsoft.com/office/word/2010/wordml" xmlns:w15="http://schemas.microsoft.com/office/word/2012/wordml" xmlns:w16cid="http://schemas.microsoft.com/office/word/2016/wordml/cid" xmlns:w16se="http://schemas.microsoft.com/office/word/2015/wordml/symex" mc:Ignorable="w14 w15 w16se w16cid">
+<w:styles xmlns:mc="http://schemas.openxmlformats.org/markup-compatibility/2006" xmlns:r="http://schemas.openxmlformats.org/officeDocument/2006/relationships" xmlns:w="http://schemas.openxmlformats.org/wordprocessingml/2006/main" xmlns:w14="http://schemas.microsoft.com/office/word/2010/wordml" xmlns:w15="http://schemas.microsoft.com/office/word/2012/wordml" xmlns:w16se="http://schemas.microsoft.com/office/word/2015/wordml/symex" mc:Ignorable="w14 w15 w16se">
   <w:docDefaults>
     <w:rPrDefault>
       <w:rPr>
@@ -3213,7 +4886,7 @@
       </w:pPr>
     </w:pPrDefault>
   </w:docDefaults>
-  <w:latentStyles w:defLockedState="0" w:defUIPriority="99" w:defSemiHidden="0" w:defUnhideWhenUsed="0" w:defQFormat="0" w:count="375">
+  <w:latentStyles w:defLockedState="0" w:defUIPriority="99" w:defSemiHidden="0" w:defUnhideWhenUsed="0" w:defQFormat="0" w:count="371">
     <w:lsdException w:name="Normal" w:uiPriority="0" w:qFormat="1"/>
     <w:lsdException w:name="heading 1" w:uiPriority="9" w:qFormat="1"/>
     <w:lsdException w:name="heading 2" w:semiHidden="1" w:uiPriority="9" w:unhideWhenUsed="1" w:qFormat="1"/>
@@ -3585,10 +5258,6 @@
     <w:lsdException w:name="List Table 5 Dark Accent 6" w:uiPriority="50"/>
     <w:lsdException w:name="List Table 6 Colorful Accent 6" w:uiPriority="51"/>
     <w:lsdException w:name="List Table 7 Colorful Accent 6" w:uiPriority="52"/>
-    <w:lsdException w:name="Mention" w:semiHidden="1" w:unhideWhenUsed="1"/>
-    <w:lsdException w:name="Smart Hyperlink" w:semiHidden="1" w:unhideWhenUsed="1"/>
-    <w:lsdException w:name="Hashtag" w:semiHidden="1" w:unhideWhenUsed="1"/>
-    <w:lsdException w:name="Unresolved Mention" w:semiHidden="1" w:unhideWhenUsed="1"/>
   </w:latentStyles>
   <w:style w:type="paragraph" w:default="1" w:styleId="Norml">
     <w:name w:val="Normal"/>
@@ -3793,6 +5462,75 @@
       <w:ind w:left="720"/>
       <w:contextualSpacing/>
     </w:pPr>
+  </w:style>
+  <w:style w:type="paragraph" w:styleId="HTML-kntformzott">
+    <w:name w:val="HTML Preformatted"/>
+    <w:basedOn w:val="Norml"/>
+    <w:link w:val="HTML-kntformzottChar"/>
+    <w:uiPriority w:val="99"/>
+    <w:semiHidden/>
+    <w:unhideWhenUsed/>
+    <w:rsid w:val="00C45C03"/>
+    <w:pPr>
+      <w:tabs>
+        <w:tab w:val="left" w:pos="916"/>
+        <w:tab w:val="left" w:pos="1832"/>
+        <w:tab w:val="left" w:pos="2748"/>
+        <w:tab w:val="left" w:pos="3664"/>
+        <w:tab w:val="left" w:pos="4580"/>
+        <w:tab w:val="left" w:pos="5496"/>
+        <w:tab w:val="left" w:pos="6412"/>
+        <w:tab w:val="left" w:pos="7328"/>
+        <w:tab w:val="left" w:pos="8244"/>
+        <w:tab w:val="left" w:pos="9160"/>
+        <w:tab w:val="left" w:pos="10076"/>
+        <w:tab w:val="left" w:pos="10992"/>
+        <w:tab w:val="left" w:pos="11908"/>
+        <w:tab w:val="left" w:pos="12824"/>
+        <w:tab w:val="left" w:pos="13740"/>
+        <w:tab w:val="left" w:pos="14656"/>
+      </w:tabs>
+      <w:spacing w:after="0" w:line="240" w:lineRule="auto"/>
+    </w:pPr>
+    <w:rPr>
+      <w:rFonts w:ascii="Courier New" w:eastAsia="Times New Roman" w:hAnsi="Courier New" w:cs="Courier New"/>
+      <w:sz w:val="20"/>
+      <w:szCs w:val="20"/>
+      <w:lang w:eastAsia="hu-HU"/>
+    </w:rPr>
+  </w:style>
+  <w:style w:type="character" w:customStyle="1" w:styleId="HTML-kntformzottChar">
+    <w:name w:val="HTML-ként formázott Char"/>
+    <w:basedOn w:val="Bekezdsalapbettpusa"/>
+    <w:link w:val="HTML-kntformzott"/>
+    <w:uiPriority w:val="99"/>
+    <w:semiHidden/>
+    <w:rsid w:val="00C45C03"/>
+    <w:rPr>
+      <w:rFonts w:ascii="Courier New" w:eastAsia="Times New Roman" w:hAnsi="Courier New" w:cs="Courier New"/>
+      <w:sz w:val="20"/>
+      <w:szCs w:val="20"/>
+      <w:lang w:eastAsia="hu-HU"/>
+    </w:rPr>
+  </w:style>
+  <w:style w:type="paragraph" w:styleId="Kpalrs">
+    <w:name w:val="caption"/>
+    <w:basedOn w:val="Norml"/>
+    <w:next w:val="Norml"/>
+    <w:uiPriority w:val="35"/>
+    <w:unhideWhenUsed/>
+    <w:qFormat/>
+    <w:rsid w:val="001E5FD9"/>
+    <w:pPr>
+      <w:spacing w:after="200" w:line="240" w:lineRule="auto"/>
+    </w:pPr>
+    <w:rPr>
+      <w:i/>
+      <w:iCs/>
+      <w:color w:val="44546A" w:themeColor="text2"/>
+      <w:sz w:val="18"/>
+      <w:szCs w:val="18"/>
+    </w:rPr>
   </w:style>
 </w:styles>
 </file>
@@ -4063,7 +5801,7 @@
 </file>
 
 <file path=customXml/itemProps1.xml><?xml version="1.0" encoding="utf-8"?>
-<ds:datastoreItem xmlns:ds="http://schemas.openxmlformats.org/officeDocument/2006/customXml" ds:itemID="{2F3ABE1D-A24F-B94B-BA2E-62A965CA321B}">
+<ds:datastoreItem xmlns:ds="http://schemas.openxmlformats.org/officeDocument/2006/customXml" ds:itemID="{61C48BC1-BEEE-45B2-B246-866FCCB8341C}">
   <ds:schemaRefs>
     <ds:schemaRef ds:uri="http://schemas.openxmlformats.org/officeDocument/2006/bibliography"/>
   </ds:schemaRefs>

</xml_diff>